<commit_message>
Adición Matriz de riesgo de activos tecnológicos
</commit_message>
<xml_diff>
--- a/Catálogo de infraestructuras críticas.docx
+++ b/Catálogo de infraestructuras críticas.docx
@@ -1729,7 +1729,7 @@
       </w:tr>
       <w:tr>
         <w:trPr>
-          <w:trHeight w:val="725"/>
+          <w:trHeight w:val="591"/>
           <w:jc w:val="center"/>
         </w:trPr>
         <w:tc>
@@ -2309,7 +2309,7 @@
     </w:p>
     <w:tbl>
       <w:tblPr>
-        <w:tblW w:w="0" w:type="auto"/>
+        <w:tblW w:w="8901" w:type="dxa"/>
         <w:tblBorders>
           <w:top w:val="single" w:sz="4" w:space="0" w:color="auto"/>
           <w:left w:val="single" w:sz="4" w:space="0" w:color="auto"/>
@@ -2318,6 +2318,7 @@
           <w:insideH w:val="single" w:sz="4" w:space="0" w:color="auto"/>
           <w:insideV w:val="single" w:sz="4" w:space="0" w:color="auto"/>
         </w:tblBorders>
+        <w:tblLayout w:type="fixed"/>
         <w:tblCellMar>
           <w:left w:w="70" w:type="dxa"/>
           <w:right w:w="70" w:type="dxa"/>
@@ -2325,17 +2326,17 @@
         <w:tblLook w:val="04A0" w:firstRow="1" w:lastRow="0" w:firstColumn="1" w:lastColumn="0" w:noHBand="0" w:noVBand="1"/>
       </w:tblPr>
       <w:tblGrid>
-        <w:gridCol w:w="1351"/>
-        <w:gridCol w:w="1131"/>
-        <w:gridCol w:w="2060"/>
+        <w:gridCol w:w="845"/>
+        <w:gridCol w:w="2522"/>
+        <w:gridCol w:w="1936"/>
         <w:gridCol w:w="299"/>
         <w:gridCol w:w="263"/>
-        <w:gridCol w:w="150"/>
-        <w:gridCol w:w="150"/>
-        <w:gridCol w:w="666"/>
-        <w:gridCol w:w="146"/>
-        <w:gridCol w:w="691"/>
-        <w:gridCol w:w="1155"/>
+        <w:gridCol w:w="153"/>
+        <w:gridCol w:w="153"/>
+        <w:gridCol w:w="668"/>
+        <w:gridCol w:w="160"/>
+        <w:gridCol w:w="743"/>
+        <w:gridCol w:w="1159"/>
       </w:tblGrid>
       <w:tr>
         <w:trPr>
@@ -2344,7 +2345,7 @@
         </w:trPr>
         <w:tc>
           <w:tcPr>
-            <w:tcW w:w="0" w:type="auto"/>
+            <w:tcW w:w="5303" w:type="dxa"/>
             <w:gridSpan w:val="3"/>
             <w:shd w:val="clear" w:color="000000" w:fill="BFBFBF"/>
             <w:vAlign w:val="center"/>
@@ -2375,7 +2376,7 @@
         </w:tc>
         <w:tc>
           <w:tcPr>
-            <w:tcW w:w="0" w:type="auto"/>
+            <w:tcW w:w="715" w:type="dxa"/>
             <w:gridSpan w:val="3"/>
             <w:shd w:val="clear" w:color="000000" w:fill="BFBFBF"/>
           </w:tcPr>
@@ -2394,7 +2395,7 @@
         </w:tc>
         <w:tc>
           <w:tcPr>
-            <w:tcW w:w="0" w:type="auto"/>
+            <w:tcW w:w="2878" w:type="dxa"/>
             <w:gridSpan w:val="5"/>
             <w:shd w:val="clear" w:color="000000" w:fill="BFBFBF"/>
             <w:vAlign w:val="center"/>
@@ -2431,7 +2432,7 @@
         </w:trPr>
         <w:tc>
           <w:tcPr>
-            <w:tcW w:w="0" w:type="auto"/>
+            <w:tcW w:w="845" w:type="dxa"/>
             <w:vMerge w:val="restart"/>
             <w:shd w:val="clear" w:color="000000" w:fill="BFBFBF"/>
             <w:vAlign w:val="center"/>
@@ -2446,6 +2447,7 @@
                 <w:bCs/>
                 <w:sz w:val="22"/>
                 <w:szCs w:val="22"/>
+                <w:lang w:val="es-ES"/>
               </w:rPr>
             </w:pPr>
             <w:r>
@@ -2455,14 +2457,15 @@
                 <w:bCs/>
                 <w:sz w:val="22"/>
                 <w:szCs w:val="22"/>
-              </w:rPr>
-              <w:t>ID. Proceso</w:t>
-            </w:r>
-          </w:p>
-        </w:tc>
-        <w:tc>
-          <w:tcPr>
-            <w:tcW w:w="0" w:type="auto"/>
+                <w:lang w:val="es-ES"/>
+              </w:rPr>
+              <w:t>Id. Activo</w:t>
+            </w:r>
+          </w:p>
+        </w:tc>
+        <w:tc>
+          <w:tcPr>
+            <w:tcW w:w="2522" w:type="dxa"/>
             <w:vMerge w:val="restart"/>
             <w:shd w:val="clear" w:color="000000" w:fill="BFBFBF"/>
             <w:vAlign w:val="center"/>
@@ -2477,6 +2480,7 @@
                 <w:bCs/>
                 <w:sz w:val="22"/>
                 <w:szCs w:val="22"/>
+                <w:lang w:val="es-ES"/>
               </w:rPr>
             </w:pPr>
             <w:r>
@@ -2486,14 +2490,15 @@
                 <w:bCs/>
                 <w:sz w:val="22"/>
                 <w:szCs w:val="22"/>
-              </w:rPr>
-              <w:t>Id. Activo</w:t>
-            </w:r>
-          </w:p>
-        </w:tc>
-        <w:tc>
-          <w:tcPr>
-            <w:tcW w:w="0" w:type="auto"/>
+                <w:lang w:val="es-ES"/>
+              </w:rPr>
+              <w:t>Nombre o servicio</w:t>
+            </w:r>
+          </w:p>
+        </w:tc>
+        <w:tc>
+          <w:tcPr>
+            <w:tcW w:w="1936" w:type="dxa"/>
             <w:vMerge w:val="restart"/>
             <w:shd w:val="clear" w:color="000000" w:fill="BFBFBF"/>
             <w:vAlign w:val="center"/>
@@ -2508,6 +2513,7 @@
                 <w:bCs/>
                 <w:sz w:val="22"/>
                 <w:szCs w:val="22"/>
+                <w:lang w:val="es-ES"/>
               </w:rPr>
             </w:pPr>
             <w:r>
@@ -2517,14 +2523,15 @@
                 <w:bCs/>
                 <w:sz w:val="22"/>
                 <w:szCs w:val="22"/>
-              </w:rPr>
-              <w:t>Nombre o servicio</w:t>
-            </w:r>
-          </w:p>
-        </w:tc>
-        <w:tc>
-          <w:tcPr>
-            <w:tcW w:w="0" w:type="auto"/>
+                <w:lang w:val="es-ES"/>
+              </w:rPr>
+              <w:t>Id. Proceso(s)</w:t>
+            </w:r>
+          </w:p>
+        </w:tc>
+        <w:tc>
+          <w:tcPr>
+            <w:tcW w:w="299" w:type="dxa"/>
             <w:vMerge w:val="restart"/>
             <w:shd w:val="clear" w:color="000000" w:fill="BFBFBF"/>
             <w:vAlign w:val="center"/>
@@ -2555,7 +2562,7 @@
         </w:tc>
         <w:tc>
           <w:tcPr>
-            <w:tcW w:w="0" w:type="auto"/>
+            <w:tcW w:w="263" w:type="dxa"/>
             <w:vMerge w:val="restart"/>
             <w:shd w:val="clear" w:color="000000" w:fill="BFBFBF"/>
             <w:vAlign w:val="center"/>
@@ -2586,7 +2593,7 @@
         </w:tc>
         <w:tc>
           <w:tcPr>
-            <w:tcW w:w="0" w:type="auto"/>
+            <w:tcW w:w="306" w:type="dxa"/>
             <w:gridSpan w:val="2"/>
             <w:vMerge w:val="restart"/>
             <w:shd w:val="clear" w:color="000000" w:fill="BFBFBF"/>
@@ -2618,7 +2625,7 @@
         </w:tc>
         <w:tc>
           <w:tcPr>
-            <w:tcW w:w="0" w:type="auto"/>
+            <w:tcW w:w="668" w:type="dxa"/>
             <w:vMerge w:val="restart"/>
             <w:shd w:val="clear" w:color="000000" w:fill="BFBFBF"/>
             <w:vAlign w:val="center"/>
@@ -2649,7 +2656,7 @@
         </w:tc>
         <w:tc>
           <w:tcPr>
-            <w:tcW w:w="0" w:type="auto"/>
+            <w:tcW w:w="160" w:type="dxa"/>
             <w:shd w:val="clear" w:color="000000" w:fill="BFBFBF"/>
           </w:tcPr>
           <w:p>
@@ -2666,7 +2673,7 @@
         </w:tc>
         <w:tc>
           <w:tcPr>
-            <w:tcW w:w="0" w:type="auto"/>
+            <w:tcW w:w="743" w:type="dxa"/>
             <w:vMerge w:val="restart"/>
             <w:shd w:val="clear" w:color="000000" w:fill="BFBFBF"/>
             <w:vAlign w:val="center"/>
@@ -2697,7 +2704,7 @@
         </w:tc>
         <w:tc>
           <w:tcPr>
-            <w:tcW w:w="0" w:type="auto"/>
+            <w:tcW w:w="1159" w:type="dxa"/>
             <w:vMerge w:val="restart"/>
             <w:shd w:val="clear" w:color="000000" w:fill="BFBFBF"/>
             <w:vAlign w:val="center"/>
@@ -2733,7 +2740,7 @@
         </w:trPr>
         <w:tc>
           <w:tcPr>
-            <w:tcW w:w="0" w:type="auto"/>
+            <w:tcW w:w="845" w:type="dxa"/>
             <w:vMerge/>
             <w:vAlign w:val="center"/>
             <w:hideMark/>
@@ -2750,7 +2757,7 @@
         </w:tc>
         <w:tc>
           <w:tcPr>
-            <w:tcW w:w="0" w:type="auto"/>
+            <w:tcW w:w="2522" w:type="dxa"/>
             <w:vMerge/>
             <w:vAlign w:val="center"/>
             <w:hideMark/>
@@ -2767,7 +2774,7 @@
         </w:tc>
         <w:tc>
           <w:tcPr>
-            <w:tcW w:w="0" w:type="auto"/>
+            <w:tcW w:w="1936" w:type="dxa"/>
             <w:vMerge/>
             <w:vAlign w:val="center"/>
             <w:hideMark/>
@@ -2784,7 +2791,7 @@
         </w:tc>
         <w:tc>
           <w:tcPr>
-            <w:tcW w:w="0" w:type="auto"/>
+            <w:tcW w:w="299" w:type="dxa"/>
             <w:vMerge/>
             <w:vAlign w:val="center"/>
             <w:hideMark/>
@@ -2801,7 +2808,7 @@
         </w:tc>
         <w:tc>
           <w:tcPr>
-            <w:tcW w:w="0" w:type="auto"/>
+            <w:tcW w:w="263" w:type="dxa"/>
             <w:vMerge/>
             <w:vAlign w:val="center"/>
             <w:hideMark/>
@@ -2818,7 +2825,7 @@
         </w:tc>
         <w:tc>
           <w:tcPr>
-            <w:tcW w:w="0" w:type="auto"/>
+            <w:tcW w:w="306" w:type="dxa"/>
             <w:gridSpan w:val="2"/>
             <w:vMerge/>
             <w:vAlign w:val="center"/>
@@ -2836,7 +2843,7 @@
         </w:tc>
         <w:tc>
           <w:tcPr>
-            <w:tcW w:w="0" w:type="auto"/>
+            <w:tcW w:w="668" w:type="dxa"/>
             <w:vMerge/>
             <w:vAlign w:val="center"/>
             <w:hideMark/>
@@ -2853,7 +2860,7 @@
         </w:tc>
         <w:tc>
           <w:tcPr>
-            <w:tcW w:w="0" w:type="auto"/>
+            <w:tcW w:w="160" w:type="dxa"/>
             <w:shd w:val="clear" w:color="auto" w:fill="BFBFBF" w:themeFill="background1" w:themeFillShade="BF"/>
           </w:tcPr>
           <w:p>
@@ -2868,7 +2875,7 @@
         </w:tc>
         <w:tc>
           <w:tcPr>
-            <w:tcW w:w="0" w:type="auto"/>
+            <w:tcW w:w="743" w:type="dxa"/>
             <w:vMerge/>
             <w:vAlign w:val="center"/>
             <w:hideMark/>
@@ -2885,7 +2892,7 @@
         </w:tc>
         <w:tc>
           <w:tcPr>
-            <w:tcW w:w="0" w:type="auto"/>
+            <w:tcW w:w="1159" w:type="dxa"/>
             <w:vMerge/>
             <w:vAlign w:val="center"/>
             <w:hideMark/>
@@ -2907,24 +2914,35 @@
         </w:trPr>
         <w:tc>
           <w:tcPr>
-            <w:tcW w:w="0" w:type="auto"/>
+            <w:tcW w:w="845" w:type="dxa"/>
             <w:shd w:val="clear" w:color="auto" w:fill="auto"/>
             <w:vAlign w:val="center"/>
             <w:hideMark/>
           </w:tcPr>
           <w:p>
             <w:pPr>
-              <w:rPr>
-                <w:rFonts w:ascii="Arial" w:hAnsi="Arial" w:cs="Arial"/>
-                <w:sz w:val="22"/>
-                <w:szCs w:val="22"/>
-              </w:rPr>
-            </w:pPr>
-          </w:p>
-        </w:tc>
-        <w:tc>
-          <w:tcPr>
-            <w:tcW w:w="0" w:type="auto"/>
+              <w:jc w:val="center"/>
+              <w:rPr>
+                <w:rFonts w:ascii="Arial" w:hAnsi="Arial" w:cs="Arial"/>
+                <w:sz w:val="22"/>
+                <w:szCs w:val="22"/>
+                <w:lang w:val="es-ES"/>
+              </w:rPr>
+            </w:pPr>
+            <w:r>
+              <w:rPr>
+                <w:rFonts w:ascii="Arial" w:hAnsi="Arial" w:cs="Arial"/>
+                <w:sz w:val="22"/>
+                <w:szCs w:val="22"/>
+                <w:lang w:val="es-ES"/>
+              </w:rPr>
+              <w:t>1</w:t>
+            </w:r>
+          </w:p>
+        </w:tc>
+        <w:tc>
+          <w:tcPr>
+            <w:tcW w:w="2522" w:type="dxa"/>
             <w:shd w:val="clear" w:color="auto" w:fill="auto"/>
             <w:vAlign w:val="center"/>
             <w:hideMark/>
@@ -2936,31 +2954,77 @@
                 <w:rFonts w:ascii="Arial" w:hAnsi="Arial" w:cs="Arial"/>
                 <w:sz w:val="22"/>
                 <w:szCs w:val="22"/>
-              </w:rPr>
-            </w:pPr>
-          </w:p>
-        </w:tc>
-        <w:tc>
-          <w:tcPr>
-            <w:tcW w:w="0" w:type="auto"/>
+                <w:lang w:val="es-ES"/>
+              </w:rPr>
+            </w:pPr>
+            <w:r>
+              <w:rPr>
+                <w:rFonts w:ascii="Arial" w:hAnsi="Arial" w:cs="Arial"/>
+                <w:sz w:val="22"/>
+                <w:szCs w:val="22"/>
+                <w:lang w:val="es-ES"/>
+              </w:rPr>
+              <w:t>Gesto</w:t>
+            </w:r>
+            <w:r>
+              <w:rPr>
+                <w:rFonts w:ascii="Arial" w:hAnsi="Arial" w:cs="Arial"/>
+                <w:sz w:val="22"/>
+                <w:szCs w:val="22"/>
+                <w:lang w:val="es-ES"/>
+              </w:rPr>
+              <w:t>r</w:t>
+            </w:r>
+            <w:r>
+              <w:rPr>
+                <w:rFonts w:ascii="Arial" w:hAnsi="Arial" w:cs="Arial"/>
+                <w:sz w:val="22"/>
+                <w:szCs w:val="22"/>
+                <w:lang w:val="es-ES"/>
+              </w:rPr>
+              <w:t xml:space="preserve"> de Base de datos</w:t>
+            </w:r>
+            <w:r>
+              <w:rPr>
+                <w:rFonts w:ascii="Arial" w:hAnsi="Arial" w:cs="Arial"/>
+                <w:sz w:val="22"/>
+                <w:szCs w:val="22"/>
+                <w:lang w:val="es-ES"/>
+              </w:rPr>
+              <w:t xml:space="preserve"> / Producción</w:t>
+            </w:r>
+          </w:p>
+        </w:tc>
+        <w:tc>
+          <w:tcPr>
+            <w:tcW w:w="1936" w:type="dxa"/>
             <w:shd w:val="clear" w:color="auto" w:fill="auto"/>
             <w:vAlign w:val="center"/>
             <w:hideMark/>
           </w:tcPr>
           <w:p>
             <w:pPr>
-              <w:jc w:val="center"/>
-              <w:rPr>
-                <w:rFonts w:ascii="Arial" w:hAnsi="Arial" w:cs="Arial"/>
-                <w:sz w:val="22"/>
-                <w:szCs w:val="22"/>
-              </w:rPr>
-            </w:pPr>
-          </w:p>
-        </w:tc>
-        <w:tc>
-          <w:tcPr>
-            <w:tcW w:w="0" w:type="auto"/>
+              <w:rPr>
+                <w:rFonts w:ascii="Arial" w:hAnsi="Arial" w:cs="Arial"/>
+                <w:sz w:val="22"/>
+                <w:szCs w:val="22"/>
+                <w:lang w:val="es-ES"/>
+              </w:rPr>
+            </w:pPr>
+            <w:r>
+              <w:rPr>
+                <w:rFonts w:ascii="Arial" w:hAnsi="Arial" w:cs="Arial"/>
+                <w:sz w:val="22"/>
+                <w:szCs w:val="22"/>
+                <w:lang w:val="es-ES"/>
+              </w:rPr>
+              <w:t>001 - Registro de usuarios, 002- Ventas, 003- Búsqueda de perritos, 004- Administración de clientes</w:t>
+            </w:r>
+          </w:p>
+        </w:tc>
+        <w:tc>
+          <w:tcPr>
+            <w:tcW w:w="299" w:type="dxa"/>
             <w:shd w:val="clear" w:color="auto" w:fill="auto"/>
             <w:vAlign w:val="center"/>
             <w:hideMark/>
@@ -2971,21 +3035,23 @@
                 <w:rFonts w:ascii="Arial" w:hAnsi="Arial" w:cs="Arial"/>
                 <w:sz w:val="22"/>
                 <w:szCs w:val="22"/>
-              </w:rPr>
-            </w:pPr>
-            <w:r>
-              <w:rPr>
-                <w:rFonts w:ascii="Arial" w:hAnsi="Arial" w:cs="Arial"/>
-                <w:sz w:val="22"/>
-                <w:szCs w:val="22"/>
-              </w:rPr>
-              <w:t>0</w:t>
-            </w:r>
-          </w:p>
-        </w:tc>
-        <w:tc>
-          <w:tcPr>
-            <w:tcW w:w="0" w:type="auto"/>
+                <w:lang w:val="es-ES"/>
+              </w:rPr>
+            </w:pPr>
+            <w:r>
+              <w:rPr>
+                <w:rFonts w:ascii="Arial" w:hAnsi="Arial" w:cs="Arial"/>
+                <w:sz w:val="22"/>
+                <w:szCs w:val="22"/>
+                <w:lang w:val="es-ES"/>
+              </w:rPr>
+              <w:t>5</w:t>
+            </w:r>
+          </w:p>
+        </w:tc>
+        <w:tc>
+          <w:tcPr>
+            <w:tcW w:w="263" w:type="dxa"/>
             <w:shd w:val="clear" w:color="auto" w:fill="auto"/>
             <w:vAlign w:val="center"/>
             <w:hideMark/>
@@ -2997,21 +3063,23 @@
                 <w:rFonts w:ascii="Arial" w:hAnsi="Arial" w:cs="Arial"/>
                 <w:sz w:val="22"/>
                 <w:szCs w:val="22"/>
-              </w:rPr>
-            </w:pPr>
-            <w:r>
-              <w:rPr>
-                <w:rFonts w:ascii="Arial" w:hAnsi="Arial" w:cs="Arial"/>
-                <w:sz w:val="22"/>
-                <w:szCs w:val="22"/>
-              </w:rPr>
-              <w:t>0</w:t>
-            </w:r>
-          </w:p>
-        </w:tc>
-        <w:tc>
-          <w:tcPr>
-            <w:tcW w:w="0" w:type="auto"/>
+                <w:lang w:val="es-ES"/>
+              </w:rPr>
+            </w:pPr>
+            <w:r>
+              <w:rPr>
+                <w:rFonts w:ascii="Arial" w:hAnsi="Arial" w:cs="Arial"/>
+                <w:sz w:val="22"/>
+                <w:szCs w:val="22"/>
+                <w:lang w:val="es-ES"/>
+              </w:rPr>
+              <w:t>5</w:t>
+            </w:r>
+          </w:p>
+        </w:tc>
+        <w:tc>
+          <w:tcPr>
+            <w:tcW w:w="306" w:type="dxa"/>
             <w:gridSpan w:val="2"/>
             <w:shd w:val="clear" w:color="auto" w:fill="auto"/>
             <w:vAlign w:val="center"/>
@@ -3033,13 +3101,13 @@
                 <w:szCs w:val="22"/>
                 <w:lang w:val="es-ES"/>
               </w:rPr>
-              <w:t>0</w:t>
-            </w:r>
-          </w:p>
-        </w:tc>
-        <w:tc>
-          <w:tcPr>
-            <w:tcW w:w="0" w:type="auto"/>
+              <w:t>5</w:t>
+            </w:r>
+          </w:p>
+        </w:tc>
+        <w:tc>
+          <w:tcPr>
+            <w:tcW w:w="668" w:type="dxa"/>
             <w:shd w:val="clear" w:color="auto" w:fill="auto"/>
             <w:vAlign w:val="center"/>
             <w:hideMark/>
@@ -3051,45 +3119,66 @@
                 <w:rFonts w:ascii="Arial" w:hAnsi="Arial" w:cs="Arial"/>
                 <w:sz w:val="22"/>
                 <w:szCs w:val="22"/>
-              </w:rPr>
-            </w:pPr>
-          </w:p>
-        </w:tc>
-        <w:tc>
-          <w:tcPr>
-            <w:tcW w:w="0" w:type="auto"/>
-          </w:tcPr>
-          <w:p>
-            <w:pPr>
-              <w:jc w:val="center"/>
-              <w:rPr>
-                <w:rFonts w:ascii="Arial" w:hAnsi="Arial" w:cs="Arial"/>
-                <w:sz w:val="22"/>
-                <w:szCs w:val="22"/>
-              </w:rPr>
-            </w:pPr>
-          </w:p>
-        </w:tc>
-        <w:tc>
-          <w:tcPr>
-            <w:tcW w:w="0" w:type="auto"/>
+                <w:lang w:val="es-ES"/>
+              </w:rPr>
+            </w:pPr>
+            <w:r>
+              <w:rPr>
+                <w:rFonts w:ascii="Arial" w:hAnsi="Arial" w:cs="Arial"/>
+                <w:sz w:val="22"/>
+                <w:szCs w:val="22"/>
+                <w:lang w:val="es-ES"/>
+              </w:rPr>
+              <w:t>15</w:t>
+            </w:r>
+          </w:p>
+        </w:tc>
+        <w:tc>
+          <w:tcPr>
+            <w:tcW w:w="160" w:type="dxa"/>
+          </w:tcPr>
+          <w:p>
+            <w:pPr>
+              <w:jc w:val="center"/>
+              <w:rPr>
+                <w:rFonts w:ascii="Arial" w:hAnsi="Arial" w:cs="Arial"/>
+                <w:sz w:val="22"/>
+                <w:szCs w:val="22"/>
+              </w:rPr>
+            </w:pPr>
+          </w:p>
+        </w:tc>
+        <w:tc>
+          <w:tcPr>
+            <w:tcW w:w="743" w:type="dxa"/>
             <w:shd w:val="clear" w:color="auto" w:fill="auto"/>
             <w:vAlign w:val="center"/>
             <w:hideMark/>
           </w:tcPr>
           <w:p>
             <w:pPr>
-              <w:rPr>
-                <w:rFonts w:ascii="Arial" w:hAnsi="Arial" w:cs="Arial"/>
-                <w:sz w:val="22"/>
-                <w:szCs w:val="22"/>
-              </w:rPr>
-            </w:pPr>
-          </w:p>
-        </w:tc>
-        <w:tc>
-          <w:tcPr>
-            <w:tcW w:w="0" w:type="auto"/>
+              <w:jc w:val="center"/>
+              <w:rPr>
+                <w:rFonts w:ascii="Arial" w:hAnsi="Arial" w:cs="Arial"/>
+                <w:sz w:val="22"/>
+                <w:szCs w:val="22"/>
+                <w:lang w:val="es-ES"/>
+              </w:rPr>
+            </w:pPr>
+            <w:r>
+              <w:rPr>
+                <w:rFonts w:ascii="Arial" w:hAnsi="Arial" w:cs="Arial"/>
+                <w:sz w:val="22"/>
+                <w:szCs w:val="22"/>
+                <w:lang w:val="es-ES"/>
+              </w:rPr>
+              <w:t>Alto</w:t>
+            </w:r>
+          </w:p>
+        </w:tc>
+        <w:tc>
+          <w:tcPr>
+            <w:tcW w:w="1159" w:type="dxa"/>
             <w:shd w:val="clear" w:color="auto" w:fill="auto"/>
             <w:vAlign w:val="center"/>
             <w:hideMark/>
@@ -3101,8 +3190,18 @@
                 <w:rFonts w:ascii="Arial" w:hAnsi="Arial" w:cs="Arial"/>
                 <w:sz w:val="22"/>
                 <w:szCs w:val="22"/>
-              </w:rPr>
-            </w:pPr>
+                <w:lang w:val="es-ES"/>
+              </w:rPr>
+            </w:pPr>
+            <w:r>
+              <w:rPr>
+                <w:rFonts w:ascii="Arial" w:hAnsi="Arial" w:cs="Arial"/>
+                <w:sz w:val="22"/>
+                <w:szCs w:val="22"/>
+                <w:lang w:val="es-ES"/>
+              </w:rPr>
+              <w:t>Si</w:t>
+            </w:r>
           </w:p>
         </w:tc>
       </w:tr>
@@ -3112,13 +3211,14 @@
         </w:trPr>
         <w:tc>
           <w:tcPr>
-            <w:tcW w:w="0" w:type="auto"/>
+            <w:tcW w:w="845" w:type="dxa"/>
             <w:shd w:val="clear" w:color="auto" w:fill="auto"/>
             <w:vAlign w:val="center"/>
             <w:hideMark/>
           </w:tcPr>
           <w:p>
             <w:pPr>
+              <w:jc w:val="center"/>
               <w:rPr>
                 <w:rFonts w:ascii="Arial" w:hAnsi="Arial" w:cs="Arial"/>
                 <w:color w:val="000000"/>
@@ -3129,27 +3229,41 @@
           </w:p>
           <w:p>
             <w:pPr>
+              <w:jc w:val="center"/>
               <w:rPr>
                 <w:rFonts w:ascii="Arial" w:hAnsi="Arial" w:cs="Arial"/>
                 <w:color w:val="000000"/>
                 <w:sz w:val="22"/>
                 <w:szCs w:val="22"/>
-              </w:rPr>
-            </w:pPr>
-          </w:p>
-          <w:p>
-            <w:pPr>
+                <w:lang w:val="es-ES"/>
+              </w:rPr>
+            </w:pPr>
+            <w:r>
               <w:rPr>
                 <w:rFonts w:ascii="Arial" w:hAnsi="Arial" w:cs="Arial"/>
                 <w:color w:val="000000"/>
                 <w:sz w:val="22"/>
                 <w:szCs w:val="22"/>
+                <w:lang w:val="es-ES"/>
+              </w:rPr>
+              <w:t>2</w:t>
+            </w:r>
+          </w:p>
+          <w:p>
+            <w:pPr>
+              <w:jc w:val="center"/>
+              <w:rPr>
+                <w:rFonts w:ascii="Arial" w:hAnsi="Arial" w:cs="Arial"/>
+                <w:color w:val="000000"/>
+                <w:sz w:val="22"/>
+                <w:szCs w:val="22"/>
               </w:rPr>
             </w:pPr>
           </w:p>
           <w:p>
             <w:pPr>
               <w:pStyle w:val="ListParagraph"/>
+              <w:jc w:val="center"/>
               <w:rPr>
                 <w:rFonts w:cs="Arial"/>
                 <w:sz w:val="22"/>
@@ -3160,7 +3274,7 @@
         </w:tc>
         <w:tc>
           <w:tcPr>
-            <w:tcW w:w="0" w:type="auto"/>
+            <w:tcW w:w="2522" w:type="dxa"/>
             <w:shd w:val="clear" w:color="auto" w:fill="auto"/>
             <w:vAlign w:val="center"/>
           </w:tcPr>
@@ -3171,13 +3285,32 @@
                 <w:rFonts w:ascii="Arial" w:hAnsi="Arial" w:cs="Arial"/>
                 <w:sz w:val="22"/>
                 <w:szCs w:val="22"/>
-              </w:rPr>
-            </w:pPr>
-          </w:p>
-        </w:tc>
-        <w:tc>
-          <w:tcPr>
-            <w:tcW w:w="0" w:type="auto"/>
+                <w:lang w:val="es-ES"/>
+              </w:rPr>
+            </w:pPr>
+            <w:r>
+              <w:rPr>
+                <w:rFonts w:ascii="Arial" w:hAnsi="Arial" w:cs="Arial"/>
+                <w:sz w:val="22"/>
+                <w:szCs w:val="22"/>
+                <w:lang w:val="es-ES"/>
+              </w:rPr>
+              <w:t>Instancia Ec2 – Gestor DB</w:t>
+            </w:r>
+            <w:r>
+              <w:rPr>
+                <w:rFonts w:ascii="Arial" w:hAnsi="Arial" w:cs="Arial"/>
+                <w:sz w:val="22"/>
+                <w:szCs w:val="22"/>
+                <w:lang w:val="es-ES"/>
+              </w:rPr>
+              <w:t xml:space="preserve"> /Producción</w:t>
+            </w:r>
+          </w:p>
+        </w:tc>
+        <w:tc>
+          <w:tcPr>
+            <w:tcW w:w="1936" w:type="dxa"/>
             <w:shd w:val="clear" w:color="auto" w:fill="auto"/>
             <w:vAlign w:val="center"/>
           </w:tcPr>
@@ -3190,11 +3323,20 @@
                 <w:szCs w:val="22"/>
               </w:rPr>
             </w:pPr>
-          </w:p>
-        </w:tc>
-        <w:tc>
-          <w:tcPr>
-            <w:tcW w:w="0" w:type="auto"/>
+            <w:r>
+              <w:rPr>
+                <w:rFonts w:ascii="Arial" w:hAnsi="Arial" w:cs="Arial"/>
+                <w:sz w:val="22"/>
+                <w:szCs w:val="22"/>
+                <w:lang w:val="es-ES"/>
+              </w:rPr>
+              <w:t>001 - Registro de usuarios, 002- Ventas, 003- Búsqueda de perritos, 004- Administración de clientes</w:t>
+            </w:r>
+          </w:p>
+        </w:tc>
+        <w:tc>
+          <w:tcPr>
+            <w:tcW w:w="299" w:type="dxa"/>
             <w:shd w:val="clear" w:color="auto" w:fill="auto"/>
             <w:vAlign w:val="center"/>
           </w:tcPr>
@@ -3205,13 +3347,23 @@
                 <w:rFonts w:ascii="Arial" w:hAnsi="Arial" w:cs="Arial"/>
                 <w:sz w:val="22"/>
                 <w:szCs w:val="22"/>
-              </w:rPr>
-            </w:pPr>
-          </w:p>
-        </w:tc>
-        <w:tc>
-          <w:tcPr>
-            <w:tcW w:w="0" w:type="auto"/>
+                <w:lang w:val="es-ES"/>
+              </w:rPr>
+            </w:pPr>
+            <w:r>
+              <w:rPr>
+                <w:rFonts w:ascii="Arial" w:hAnsi="Arial" w:cs="Arial"/>
+                <w:sz w:val="22"/>
+                <w:szCs w:val="22"/>
+                <w:lang w:val="es-ES"/>
+              </w:rPr>
+              <w:t>5</w:t>
+            </w:r>
+          </w:p>
+        </w:tc>
+        <w:tc>
+          <w:tcPr>
+            <w:tcW w:w="263" w:type="dxa"/>
             <w:shd w:val="clear" w:color="auto" w:fill="auto"/>
             <w:vAlign w:val="center"/>
           </w:tcPr>
@@ -3222,13 +3374,23 @@
                 <w:rFonts w:ascii="Arial" w:hAnsi="Arial" w:cs="Arial"/>
                 <w:sz w:val="22"/>
                 <w:szCs w:val="22"/>
-              </w:rPr>
-            </w:pPr>
-          </w:p>
-        </w:tc>
-        <w:tc>
-          <w:tcPr>
-            <w:tcW w:w="0" w:type="auto"/>
+                <w:lang w:val="es-ES"/>
+              </w:rPr>
+            </w:pPr>
+            <w:r>
+              <w:rPr>
+                <w:rFonts w:ascii="Arial" w:hAnsi="Arial" w:cs="Arial"/>
+                <w:sz w:val="22"/>
+                <w:szCs w:val="22"/>
+                <w:lang w:val="es-ES"/>
+              </w:rPr>
+              <w:t>2</w:t>
+            </w:r>
+          </w:p>
+        </w:tc>
+        <w:tc>
+          <w:tcPr>
+            <w:tcW w:w="306" w:type="dxa"/>
             <w:gridSpan w:val="2"/>
             <w:shd w:val="clear" w:color="auto" w:fill="auto"/>
             <w:vAlign w:val="center"/>
@@ -3240,13 +3402,23 @@
                 <w:rFonts w:ascii="Arial" w:hAnsi="Arial" w:cs="Arial"/>
                 <w:sz w:val="22"/>
                 <w:szCs w:val="22"/>
-              </w:rPr>
-            </w:pPr>
-          </w:p>
-        </w:tc>
-        <w:tc>
-          <w:tcPr>
-            <w:tcW w:w="0" w:type="auto"/>
+                <w:lang w:val="es-ES"/>
+              </w:rPr>
+            </w:pPr>
+            <w:r>
+              <w:rPr>
+                <w:rFonts w:ascii="Arial" w:hAnsi="Arial" w:cs="Arial"/>
+                <w:sz w:val="22"/>
+                <w:szCs w:val="22"/>
+                <w:lang w:val="es-ES"/>
+              </w:rPr>
+              <w:t>5</w:t>
+            </w:r>
+          </w:p>
+        </w:tc>
+        <w:tc>
+          <w:tcPr>
+            <w:tcW w:w="668" w:type="dxa"/>
             <w:shd w:val="clear" w:color="auto" w:fill="auto"/>
             <w:vAlign w:val="center"/>
           </w:tcPr>
@@ -3257,28 +3429,38 @@
                 <w:rFonts w:ascii="Arial" w:hAnsi="Arial" w:cs="Arial"/>
                 <w:sz w:val="22"/>
                 <w:szCs w:val="22"/>
-              </w:rPr>
-            </w:pPr>
-          </w:p>
-        </w:tc>
-        <w:tc>
-          <w:tcPr>
-            <w:tcW w:w="0" w:type="auto"/>
-          </w:tcPr>
-          <w:p>
-            <w:pPr>
-              <w:jc w:val="center"/>
-              <w:rPr>
-                <w:rFonts w:ascii="Arial" w:hAnsi="Arial" w:cs="Arial"/>
-                <w:sz w:val="22"/>
-                <w:szCs w:val="22"/>
-              </w:rPr>
-            </w:pPr>
-          </w:p>
-        </w:tc>
-        <w:tc>
-          <w:tcPr>
-            <w:tcW w:w="0" w:type="auto"/>
+                <w:lang w:val="es-ES"/>
+              </w:rPr>
+            </w:pPr>
+            <w:r>
+              <w:rPr>
+                <w:rFonts w:ascii="Arial" w:hAnsi="Arial" w:cs="Arial"/>
+                <w:sz w:val="22"/>
+                <w:szCs w:val="22"/>
+                <w:lang w:val="es-ES"/>
+              </w:rPr>
+              <w:t>12</w:t>
+            </w:r>
+          </w:p>
+        </w:tc>
+        <w:tc>
+          <w:tcPr>
+            <w:tcW w:w="160" w:type="dxa"/>
+          </w:tcPr>
+          <w:p>
+            <w:pPr>
+              <w:jc w:val="center"/>
+              <w:rPr>
+                <w:rFonts w:ascii="Arial" w:hAnsi="Arial" w:cs="Arial"/>
+                <w:sz w:val="22"/>
+                <w:szCs w:val="22"/>
+              </w:rPr>
+            </w:pPr>
+          </w:p>
+        </w:tc>
+        <w:tc>
+          <w:tcPr>
+            <w:tcW w:w="743" w:type="dxa"/>
             <w:shd w:val="clear" w:color="auto" w:fill="auto"/>
             <w:vAlign w:val="center"/>
           </w:tcPr>
@@ -3289,13 +3471,23 @@
                 <w:rFonts w:ascii="Arial" w:hAnsi="Arial" w:cs="Arial"/>
                 <w:sz w:val="22"/>
                 <w:szCs w:val="22"/>
-              </w:rPr>
-            </w:pPr>
-          </w:p>
-        </w:tc>
-        <w:tc>
-          <w:tcPr>
-            <w:tcW w:w="0" w:type="auto"/>
+                <w:lang w:val="es-ES"/>
+              </w:rPr>
+            </w:pPr>
+            <w:r>
+              <w:rPr>
+                <w:rFonts w:ascii="Arial" w:hAnsi="Arial" w:cs="Arial"/>
+                <w:sz w:val="22"/>
+                <w:szCs w:val="22"/>
+                <w:lang w:val="es-ES"/>
+              </w:rPr>
+              <w:t>Alto</w:t>
+            </w:r>
+          </w:p>
+        </w:tc>
+        <w:tc>
+          <w:tcPr>
+            <w:tcW w:w="1159" w:type="dxa"/>
             <w:shd w:val="clear" w:color="auto" w:fill="auto"/>
             <w:vAlign w:val="center"/>
           </w:tcPr>
@@ -3306,8 +3498,1921 @@
                 <w:rFonts w:ascii="Arial" w:hAnsi="Arial" w:cs="Arial"/>
                 <w:sz w:val="22"/>
                 <w:szCs w:val="22"/>
-              </w:rPr>
-            </w:pPr>
+                <w:lang w:val="es-ES"/>
+              </w:rPr>
+            </w:pPr>
+            <w:r>
+              <w:rPr>
+                <w:rFonts w:ascii="Arial" w:hAnsi="Arial" w:cs="Arial"/>
+                <w:sz w:val="22"/>
+                <w:szCs w:val="22"/>
+                <w:lang w:val="es-ES"/>
+              </w:rPr>
+              <w:t>Si</w:t>
+            </w:r>
+          </w:p>
+        </w:tc>
+      </w:tr>
+      <w:tr>
+        <w:trPr>
+          <w:trHeight w:val="1035"/>
+        </w:trPr>
+        <w:tc>
+          <w:tcPr>
+            <w:tcW w:w="845" w:type="dxa"/>
+            <w:shd w:val="clear" w:color="auto" w:fill="auto"/>
+            <w:vAlign w:val="center"/>
+          </w:tcPr>
+          <w:p>
+            <w:pPr>
+              <w:jc w:val="center"/>
+              <w:rPr>
+                <w:rFonts w:ascii="Arial" w:hAnsi="Arial" w:cs="Arial"/>
+                <w:color w:val="000000"/>
+                <w:sz w:val="22"/>
+                <w:szCs w:val="22"/>
+                <w:lang w:val="es-ES"/>
+              </w:rPr>
+            </w:pPr>
+            <w:r>
+              <w:rPr>
+                <w:rFonts w:ascii="Arial" w:hAnsi="Arial" w:cs="Arial"/>
+                <w:color w:val="000000"/>
+                <w:sz w:val="22"/>
+                <w:szCs w:val="22"/>
+                <w:lang w:val="es-ES"/>
+              </w:rPr>
+              <w:t>3</w:t>
+            </w:r>
+          </w:p>
+        </w:tc>
+        <w:tc>
+          <w:tcPr>
+            <w:tcW w:w="2522" w:type="dxa"/>
+            <w:shd w:val="clear" w:color="auto" w:fill="auto"/>
+            <w:vAlign w:val="center"/>
+          </w:tcPr>
+          <w:p>
+            <w:pPr>
+              <w:jc w:val="both"/>
+              <w:rPr>
+                <w:rFonts w:ascii="Arial" w:hAnsi="Arial" w:cs="Arial"/>
+                <w:sz w:val="22"/>
+                <w:szCs w:val="22"/>
+                <w:lang w:val="es-ES"/>
+              </w:rPr>
+            </w:pPr>
+            <w:r>
+              <w:rPr>
+                <w:rFonts w:ascii="Arial" w:hAnsi="Arial" w:cs="Arial"/>
+                <w:sz w:val="22"/>
+                <w:szCs w:val="22"/>
+                <w:lang w:val="es-ES"/>
+              </w:rPr>
+              <w:t>Instancia Ec2 – API</w:t>
+            </w:r>
+            <w:r>
+              <w:rPr>
+                <w:rFonts w:ascii="Arial" w:hAnsi="Arial" w:cs="Arial"/>
+                <w:sz w:val="22"/>
+                <w:szCs w:val="22"/>
+                <w:lang w:val="es-ES"/>
+              </w:rPr>
+              <w:t xml:space="preserve"> </w:t>
+            </w:r>
+            <w:r>
+              <w:rPr>
+                <w:rFonts w:ascii="Arial" w:hAnsi="Arial" w:cs="Arial"/>
+                <w:sz w:val="22"/>
+                <w:szCs w:val="22"/>
+                <w:lang w:val="es-ES"/>
+              </w:rPr>
+              <w:t>/Producción</w:t>
+            </w:r>
+          </w:p>
+        </w:tc>
+        <w:tc>
+          <w:tcPr>
+            <w:tcW w:w="1936" w:type="dxa"/>
+            <w:shd w:val="clear" w:color="auto" w:fill="auto"/>
+            <w:vAlign w:val="center"/>
+          </w:tcPr>
+          <w:p>
+            <w:pPr>
+              <w:jc w:val="center"/>
+              <w:rPr>
+                <w:rFonts w:ascii="Arial" w:hAnsi="Arial" w:cs="Arial"/>
+                <w:sz w:val="22"/>
+                <w:szCs w:val="22"/>
+                <w:lang w:val="es-ES"/>
+              </w:rPr>
+            </w:pPr>
+            <w:r>
+              <w:rPr>
+                <w:rFonts w:ascii="Arial" w:hAnsi="Arial" w:cs="Arial"/>
+                <w:sz w:val="22"/>
+                <w:szCs w:val="22"/>
+                <w:lang w:val="es-ES"/>
+              </w:rPr>
+              <w:t>-----</w:t>
+            </w:r>
+          </w:p>
+        </w:tc>
+        <w:tc>
+          <w:tcPr>
+            <w:tcW w:w="299" w:type="dxa"/>
+            <w:shd w:val="clear" w:color="auto" w:fill="auto"/>
+            <w:vAlign w:val="center"/>
+          </w:tcPr>
+          <w:p>
+            <w:pPr>
+              <w:jc w:val="center"/>
+              <w:rPr>
+                <w:rFonts w:ascii="Arial" w:hAnsi="Arial" w:cs="Arial"/>
+                <w:sz w:val="22"/>
+                <w:szCs w:val="22"/>
+                <w:lang w:val="es-ES"/>
+              </w:rPr>
+            </w:pPr>
+            <w:r>
+              <w:rPr>
+                <w:rFonts w:ascii="Arial" w:hAnsi="Arial" w:cs="Arial"/>
+                <w:sz w:val="22"/>
+                <w:szCs w:val="22"/>
+                <w:lang w:val="es-ES"/>
+              </w:rPr>
+              <w:t>5</w:t>
+            </w:r>
+          </w:p>
+        </w:tc>
+        <w:tc>
+          <w:tcPr>
+            <w:tcW w:w="263" w:type="dxa"/>
+            <w:shd w:val="clear" w:color="auto" w:fill="auto"/>
+            <w:vAlign w:val="center"/>
+          </w:tcPr>
+          <w:p>
+            <w:pPr>
+              <w:jc w:val="center"/>
+              <w:rPr>
+                <w:rFonts w:ascii="Arial" w:hAnsi="Arial" w:cs="Arial"/>
+                <w:sz w:val="22"/>
+                <w:szCs w:val="22"/>
+                <w:lang w:val="es-ES"/>
+              </w:rPr>
+            </w:pPr>
+            <w:r>
+              <w:rPr>
+                <w:rFonts w:ascii="Arial" w:hAnsi="Arial" w:cs="Arial"/>
+                <w:sz w:val="22"/>
+                <w:szCs w:val="22"/>
+                <w:lang w:val="es-ES"/>
+              </w:rPr>
+              <w:t>1</w:t>
+            </w:r>
+          </w:p>
+        </w:tc>
+        <w:tc>
+          <w:tcPr>
+            <w:tcW w:w="306" w:type="dxa"/>
+            <w:gridSpan w:val="2"/>
+            <w:shd w:val="clear" w:color="auto" w:fill="auto"/>
+            <w:vAlign w:val="center"/>
+          </w:tcPr>
+          <w:p>
+            <w:pPr>
+              <w:jc w:val="center"/>
+              <w:rPr>
+                <w:rFonts w:ascii="Arial" w:hAnsi="Arial" w:cs="Arial"/>
+                <w:sz w:val="22"/>
+                <w:szCs w:val="22"/>
+                <w:lang w:val="es-ES"/>
+              </w:rPr>
+            </w:pPr>
+            <w:r>
+              <w:rPr>
+                <w:rFonts w:ascii="Arial" w:hAnsi="Arial" w:cs="Arial"/>
+                <w:sz w:val="22"/>
+                <w:szCs w:val="22"/>
+                <w:lang w:val="es-ES"/>
+              </w:rPr>
+              <w:t>5</w:t>
+            </w:r>
+          </w:p>
+        </w:tc>
+        <w:tc>
+          <w:tcPr>
+            <w:tcW w:w="668" w:type="dxa"/>
+            <w:shd w:val="clear" w:color="auto" w:fill="auto"/>
+            <w:vAlign w:val="center"/>
+          </w:tcPr>
+          <w:p>
+            <w:pPr>
+              <w:jc w:val="center"/>
+              <w:rPr>
+                <w:rFonts w:ascii="Arial" w:hAnsi="Arial" w:cs="Arial"/>
+                <w:sz w:val="22"/>
+                <w:szCs w:val="22"/>
+                <w:lang w:val="es-ES"/>
+              </w:rPr>
+            </w:pPr>
+            <w:r>
+              <w:rPr>
+                <w:rFonts w:ascii="Arial" w:hAnsi="Arial" w:cs="Arial"/>
+                <w:sz w:val="22"/>
+                <w:szCs w:val="22"/>
+                <w:lang w:val="es-ES"/>
+              </w:rPr>
+              <w:t>11</w:t>
+            </w:r>
+          </w:p>
+        </w:tc>
+        <w:tc>
+          <w:tcPr>
+            <w:tcW w:w="160" w:type="dxa"/>
+          </w:tcPr>
+          <w:p>
+            <w:pPr>
+              <w:jc w:val="center"/>
+              <w:rPr>
+                <w:rFonts w:ascii="Arial" w:hAnsi="Arial" w:cs="Arial"/>
+                <w:sz w:val="22"/>
+                <w:szCs w:val="22"/>
+              </w:rPr>
+            </w:pPr>
+          </w:p>
+        </w:tc>
+        <w:tc>
+          <w:tcPr>
+            <w:tcW w:w="743" w:type="dxa"/>
+            <w:shd w:val="clear" w:color="auto" w:fill="auto"/>
+            <w:vAlign w:val="center"/>
+          </w:tcPr>
+          <w:p>
+            <w:pPr>
+              <w:jc w:val="center"/>
+              <w:rPr>
+                <w:rFonts w:ascii="Arial" w:hAnsi="Arial" w:cs="Arial"/>
+                <w:sz w:val="22"/>
+                <w:szCs w:val="22"/>
+                <w:lang w:val="es-ES"/>
+              </w:rPr>
+            </w:pPr>
+            <w:r>
+              <w:rPr>
+                <w:rFonts w:ascii="Arial" w:hAnsi="Arial" w:cs="Arial"/>
+                <w:sz w:val="22"/>
+                <w:szCs w:val="22"/>
+                <w:lang w:val="es-ES"/>
+              </w:rPr>
+              <w:t>Alto</w:t>
+            </w:r>
+          </w:p>
+        </w:tc>
+        <w:tc>
+          <w:tcPr>
+            <w:tcW w:w="1159" w:type="dxa"/>
+            <w:shd w:val="clear" w:color="auto" w:fill="auto"/>
+            <w:vAlign w:val="center"/>
+          </w:tcPr>
+          <w:p>
+            <w:pPr>
+              <w:jc w:val="center"/>
+              <w:rPr>
+                <w:rFonts w:ascii="Arial" w:hAnsi="Arial" w:cs="Arial"/>
+                <w:sz w:val="22"/>
+                <w:szCs w:val="22"/>
+                <w:lang w:val="es-ES"/>
+              </w:rPr>
+            </w:pPr>
+            <w:r>
+              <w:rPr>
+                <w:rFonts w:ascii="Arial" w:hAnsi="Arial" w:cs="Arial"/>
+                <w:sz w:val="22"/>
+                <w:szCs w:val="22"/>
+                <w:lang w:val="es-ES"/>
+              </w:rPr>
+              <w:t>Si</w:t>
+            </w:r>
+          </w:p>
+        </w:tc>
+      </w:tr>
+      <w:tr>
+        <w:trPr>
+          <w:trHeight w:val="1035"/>
+        </w:trPr>
+        <w:tc>
+          <w:tcPr>
+            <w:tcW w:w="845" w:type="dxa"/>
+            <w:shd w:val="clear" w:color="auto" w:fill="auto"/>
+            <w:vAlign w:val="center"/>
+          </w:tcPr>
+          <w:p>
+            <w:pPr>
+              <w:jc w:val="center"/>
+              <w:rPr>
+                <w:rFonts w:ascii="Arial" w:hAnsi="Arial" w:cs="Arial"/>
+                <w:color w:val="000000"/>
+                <w:sz w:val="22"/>
+                <w:szCs w:val="22"/>
+                <w:lang w:val="es-ES"/>
+              </w:rPr>
+            </w:pPr>
+            <w:r>
+              <w:rPr>
+                <w:rFonts w:ascii="Arial" w:hAnsi="Arial" w:cs="Arial"/>
+                <w:color w:val="000000"/>
+                <w:sz w:val="22"/>
+                <w:szCs w:val="22"/>
+                <w:lang w:val="es-ES"/>
+              </w:rPr>
+              <w:t>4</w:t>
+            </w:r>
+          </w:p>
+        </w:tc>
+        <w:tc>
+          <w:tcPr>
+            <w:tcW w:w="2522" w:type="dxa"/>
+            <w:shd w:val="clear" w:color="auto" w:fill="auto"/>
+            <w:vAlign w:val="center"/>
+          </w:tcPr>
+          <w:p>
+            <w:pPr>
+              <w:jc w:val="both"/>
+              <w:rPr>
+                <w:rFonts w:ascii="Arial" w:hAnsi="Arial" w:cs="Arial"/>
+                <w:sz w:val="22"/>
+                <w:szCs w:val="22"/>
+                <w:lang w:val="es-ES"/>
+              </w:rPr>
+            </w:pPr>
+            <w:r>
+              <w:rPr>
+                <w:rFonts w:ascii="Arial" w:hAnsi="Arial" w:cs="Arial"/>
+                <w:sz w:val="22"/>
+                <w:szCs w:val="22"/>
+                <w:lang w:val="es-ES"/>
+              </w:rPr>
+              <w:t>Contenedor API</w:t>
+            </w:r>
+            <w:r>
+              <w:rPr>
+                <w:rFonts w:ascii="Arial" w:hAnsi="Arial" w:cs="Arial"/>
+                <w:sz w:val="22"/>
+                <w:szCs w:val="22"/>
+                <w:lang w:val="es-ES"/>
+              </w:rPr>
+              <w:t xml:space="preserve"> </w:t>
+            </w:r>
+            <w:r>
+              <w:rPr>
+                <w:rFonts w:ascii="Arial" w:hAnsi="Arial" w:cs="Arial"/>
+                <w:sz w:val="22"/>
+                <w:szCs w:val="22"/>
+                <w:lang w:val="es-ES"/>
+              </w:rPr>
+              <w:t>/Producción</w:t>
+            </w:r>
+          </w:p>
+        </w:tc>
+        <w:tc>
+          <w:tcPr>
+            <w:tcW w:w="1936" w:type="dxa"/>
+            <w:shd w:val="clear" w:color="auto" w:fill="auto"/>
+            <w:vAlign w:val="center"/>
+          </w:tcPr>
+          <w:p>
+            <w:pPr>
+              <w:jc w:val="center"/>
+              <w:rPr>
+                <w:rFonts w:ascii="Arial" w:hAnsi="Arial" w:cs="Arial"/>
+                <w:sz w:val="22"/>
+                <w:szCs w:val="22"/>
+                <w:lang w:val="es-ES"/>
+              </w:rPr>
+            </w:pPr>
+            <w:r>
+              <w:rPr>
+                <w:rFonts w:ascii="Arial" w:hAnsi="Arial" w:cs="Arial"/>
+                <w:sz w:val="22"/>
+                <w:szCs w:val="22"/>
+                <w:lang w:val="es-ES"/>
+              </w:rPr>
+              <w:t>------</w:t>
+            </w:r>
+          </w:p>
+        </w:tc>
+        <w:tc>
+          <w:tcPr>
+            <w:tcW w:w="299" w:type="dxa"/>
+            <w:shd w:val="clear" w:color="auto" w:fill="auto"/>
+            <w:vAlign w:val="center"/>
+          </w:tcPr>
+          <w:p>
+            <w:pPr>
+              <w:jc w:val="center"/>
+              <w:rPr>
+                <w:rFonts w:ascii="Arial" w:hAnsi="Arial" w:cs="Arial"/>
+                <w:sz w:val="22"/>
+                <w:szCs w:val="22"/>
+                <w:lang w:val="es-ES"/>
+              </w:rPr>
+            </w:pPr>
+            <w:r>
+              <w:rPr>
+                <w:rFonts w:ascii="Arial" w:hAnsi="Arial" w:cs="Arial"/>
+                <w:sz w:val="22"/>
+                <w:szCs w:val="22"/>
+                <w:lang w:val="es-ES"/>
+              </w:rPr>
+              <w:t>5</w:t>
+            </w:r>
+          </w:p>
+        </w:tc>
+        <w:tc>
+          <w:tcPr>
+            <w:tcW w:w="263" w:type="dxa"/>
+            <w:shd w:val="clear" w:color="auto" w:fill="auto"/>
+            <w:vAlign w:val="center"/>
+          </w:tcPr>
+          <w:p>
+            <w:pPr>
+              <w:jc w:val="center"/>
+              <w:rPr>
+                <w:rFonts w:ascii="Arial" w:hAnsi="Arial" w:cs="Arial"/>
+                <w:sz w:val="22"/>
+                <w:szCs w:val="22"/>
+                <w:lang w:val="es-ES"/>
+              </w:rPr>
+            </w:pPr>
+            <w:r>
+              <w:rPr>
+                <w:rFonts w:ascii="Arial" w:hAnsi="Arial" w:cs="Arial"/>
+                <w:sz w:val="22"/>
+                <w:szCs w:val="22"/>
+                <w:lang w:val="es-ES"/>
+              </w:rPr>
+              <w:t>1</w:t>
+            </w:r>
+          </w:p>
+        </w:tc>
+        <w:tc>
+          <w:tcPr>
+            <w:tcW w:w="306" w:type="dxa"/>
+            <w:gridSpan w:val="2"/>
+            <w:shd w:val="clear" w:color="auto" w:fill="auto"/>
+            <w:vAlign w:val="center"/>
+          </w:tcPr>
+          <w:p>
+            <w:pPr>
+              <w:jc w:val="center"/>
+              <w:rPr>
+                <w:rFonts w:ascii="Arial" w:hAnsi="Arial" w:cs="Arial"/>
+                <w:sz w:val="22"/>
+                <w:szCs w:val="22"/>
+                <w:lang w:val="es-ES"/>
+              </w:rPr>
+            </w:pPr>
+            <w:r>
+              <w:rPr>
+                <w:rFonts w:ascii="Arial" w:hAnsi="Arial" w:cs="Arial"/>
+                <w:sz w:val="22"/>
+                <w:szCs w:val="22"/>
+                <w:lang w:val="es-ES"/>
+              </w:rPr>
+              <w:t>5</w:t>
+            </w:r>
+          </w:p>
+        </w:tc>
+        <w:tc>
+          <w:tcPr>
+            <w:tcW w:w="668" w:type="dxa"/>
+            <w:shd w:val="clear" w:color="auto" w:fill="auto"/>
+            <w:vAlign w:val="center"/>
+          </w:tcPr>
+          <w:p>
+            <w:pPr>
+              <w:jc w:val="center"/>
+              <w:rPr>
+                <w:rFonts w:ascii="Arial" w:hAnsi="Arial" w:cs="Arial"/>
+                <w:sz w:val="22"/>
+                <w:szCs w:val="22"/>
+                <w:lang w:val="es-ES"/>
+              </w:rPr>
+            </w:pPr>
+            <w:r>
+              <w:rPr>
+                <w:rFonts w:ascii="Arial" w:hAnsi="Arial" w:cs="Arial"/>
+                <w:sz w:val="22"/>
+                <w:szCs w:val="22"/>
+                <w:lang w:val="es-ES"/>
+              </w:rPr>
+              <w:t>11</w:t>
+            </w:r>
+          </w:p>
+        </w:tc>
+        <w:tc>
+          <w:tcPr>
+            <w:tcW w:w="160" w:type="dxa"/>
+          </w:tcPr>
+          <w:p>
+            <w:pPr>
+              <w:jc w:val="center"/>
+              <w:rPr>
+                <w:rFonts w:ascii="Arial" w:hAnsi="Arial" w:cs="Arial"/>
+                <w:sz w:val="22"/>
+                <w:szCs w:val="22"/>
+              </w:rPr>
+            </w:pPr>
+          </w:p>
+        </w:tc>
+        <w:tc>
+          <w:tcPr>
+            <w:tcW w:w="743" w:type="dxa"/>
+            <w:shd w:val="clear" w:color="auto" w:fill="auto"/>
+            <w:vAlign w:val="center"/>
+          </w:tcPr>
+          <w:p>
+            <w:pPr>
+              <w:jc w:val="center"/>
+              <w:rPr>
+                <w:rFonts w:ascii="Arial" w:hAnsi="Arial" w:cs="Arial"/>
+                <w:sz w:val="22"/>
+                <w:szCs w:val="22"/>
+                <w:lang w:val="es-ES"/>
+              </w:rPr>
+            </w:pPr>
+            <w:r>
+              <w:rPr>
+                <w:rFonts w:ascii="Arial" w:hAnsi="Arial" w:cs="Arial"/>
+                <w:sz w:val="22"/>
+                <w:szCs w:val="22"/>
+                <w:lang w:val="es-ES"/>
+              </w:rPr>
+              <w:t>Alto</w:t>
+            </w:r>
+          </w:p>
+        </w:tc>
+        <w:tc>
+          <w:tcPr>
+            <w:tcW w:w="1159" w:type="dxa"/>
+            <w:shd w:val="clear" w:color="auto" w:fill="auto"/>
+            <w:vAlign w:val="center"/>
+          </w:tcPr>
+          <w:p>
+            <w:pPr>
+              <w:jc w:val="center"/>
+              <w:rPr>
+                <w:rFonts w:ascii="Arial" w:hAnsi="Arial" w:cs="Arial"/>
+                <w:sz w:val="22"/>
+                <w:szCs w:val="22"/>
+                <w:lang w:val="es-ES"/>
+              </w:rPr>
+            </w:pPr>
+            <w:r>
+              <w:rPr>
+                <w:rFonts w:ascii="Arial" w:hAnsi="Arial" w:cs="Arial"/>
+                <w:sz w:val="22"/>
+                <w:szCs w:val="22"/>
+                <w:lang w:val="es-ES"/>
+              </w:rPr>
+              <w:t>Si</w:t>
+            </w:r>
+          </w:p>
+        </w:tc>
+      </w:tr>
+      <w:tr>
+        <w:trPr>
+          <w:trHeight w:val="1035"/>
+        </w:trPr>
+        <w:tc>
+          <w:tcPr>
+            <w:tcW w:w="845" w:type="dxa"/>
+            <w:shd w:val="clear" w:color="auto" w:fill="auto"/>
+            <w:vAlign w:val="center"/>
+          </w:tcPr>
+          <w:p>
+            <w:pPr>
+              <w:jc w:val="center"/>
+              <w:rPr>
+                <w:rFonts w:ascii="Arial" w:hAnsi="Arial" w:cs="Arial"/>
+                <w:color w:val="000000"/>
+                <w:sz w:val="22"/>
+                <w:szCs w:val="22"/>
+                <w:lang w:val="es-ES"/>
+              </w:rPr>
+            </w:pPr>
+            <w:r>
+              <w:rPr>
+                <w:rFonts w:ascii="Arial" w:hAnsi="Arial" w:cs="Arial"/>
+                <w:color w:val="000000"/>
+                <w:sz w:val="22"/>
+                <w:szCs w:val="22"/>
+                <w:lang w:val="es-ES"/>
+              </w:rPr>
+              <w:t>5</w:t>
+            </w:r>
+          </w:p>
+        </w:tc>
+        <w:tc>
+          <w:tcPr>
+            <w:tcW w:w="2522" w:type="dxa"/>
+            <w:shd w:val="clear" w:color="auto" w:fill="auto"/>
+            <w:vAlign w:val="center"/>
+          </w:tcPr>
+          <w:p>
+            <w:pPr>
+              <w:jc w:val="both"/>
+              <w:rPr>
+                <w:rFonts w:ascii="Arial" w:hAnsi="Arial" w:cs="Arial"/>
+                <w:sz w:val="22"/>
+                <w:szCs w:val="22"/>
+                <w:lang w:val="es-ES"/>
+              </w:rPr>
+            </w:pPr>
+            <w:proofErr w:type="spellStart"/>
+            <w:r>
+              <w:rPr>
+                <w:rFonts w:ascii="Arial" w:hAnsi="Arial" w:cs="Arial"/>
+                <w:sz w:val="22"/>
+                <w:szCs w:val="22"/>
+                <w:lang w:val="es-ES"/>
+              </w:rPr>
+              <w:t>Bucket</w:t>
+            </w:r>
+            <w:proofErr w:type="spellEnd"/>
+            <w:r>
+              <w:rPr>
+                <w:rFonts w:ascii="Arial" w:hAnsi="Arial" w:cs="Arial"/>
+                <w:sz w:val="22"/>
+                <w:szCs w:val="22"/>
+                <w:lang w:val="es-ES"/>
+              </w:rPr>
+              <w:t xml:space="preserve"> de respaldos</w:t>
+            </w:r>
+          </w:p>
+        </w:tc>
+        <w:tc>
+          <w:tcPr>
+            <w:tcW w:w="1936" w:type="dxa"/>
+            <w:shd w:val="clear" w:color="auto" w:fill="auto"/>
+            <w:vAlign w:val="center"/>
+          </w:tcPr>
+          <w:p>
+            <w:pPr>
+              <w:jc w:val="center"/>
+              <w:rPr>
+                <w:rFonts w:ascii="Arial" w:hAnsi="Arial" w:cs="Arial"/>
+                <w:sz w:val="22"/>
+                <w:szCs w:val="22"/>
+                <w:lang w:val="es-ES"/>
+              </w:rPr>
+            </w:pPr>
+            <w:r>
+              <w:rPr>
+                <w:rFonts w:ascii="Arial" w:hAnsi="Arial" w:cs="Arial"/>
+                <w:sz w:val="22"/>
+                <w:szCs w:val="22"/>
+                <w:lang w:val="es-ES"/>
+              </w:rPr>
+              <w:t>-----</w:t>
+            </w:r>
+          </w:p>
+        </w:tc>
+        <w:tc>
+          <w:tcPr>
+            <w:tcW w:w="299" w:type="dxa"/>
+            <w:shd w:val="clear" w:color="auto" w:fill="auto"/>
+            <w:vAlign w:val="center"/>
+          </w:tcPr>
+          <w:p>
+            <w:pPr>
+              <w:jc w:val="center"/>
+              <w:rPr>
+                <w:rFonts w:ascii="Arial" w:hAnsi="Arial" w:cs="Arial"/>
+                <w:sz w:val="22"/>
+                <w:szCs w:val="22"/>
+                <w:lang w:val="es-ES"/>
+              </w:rPr>
+            </w:pPr>
+            <w:r>
+              <w:rPr>
+                <w:rFonts w:ascii="Arial" w:hAnsi="Arial" w:cs="Arial"/>
+                <w:sz w:val="22"/>
+                <w:szCs w:val="22"/>
+                <w:lang w:val="es-ES"/>
+              </w:rPr>
+              <w:t>2</w:t>
+            </w:r>
+          </w:p>
+        </w:tc>
+        <w:tc>
+          <w:tcPr>
+            <w:tcW w:w="263" w:type="dxa"/>
+            <w:shd w:val="clear" w:color="auto" w:fill="auto"/>
+            <w:vAlign w:val="center"/>
+          </w:tcPr>
+          <w:p>
+            <w:pPr>
+              <w:jc w:val="center"/>
+              <w:rPr>
+                <w:rFonts w:ascii="Arial" w:hAnsi="Arial" w:cs="Arial"/>
+                <w:sz w:val="22"/>
+                <w:szCs w:val="22"/>
+                <w:lang w:val="es-ES"/>
+              </w:rPr>
+            </w:pPr>
+            <w:r>
+              <w:rPr>
+                <w:rFonts w:ascii="Arial" w:hAnsi="Arial" w:cs="Arial"/>
+                <w:sz w:val="22"/>
+                <w:szCs w:val="22"/>
+                <w:lang w:val="es-ES"/>
+              </w:rPr>
+              <w:t>5</w:t>
+            </w:r>
+          </w:p>
+        </w:tc>
+        <w:tc>
+          <w:tcPr>
+            <w:tcW w:w="306" w:type="dxa"/>
+            <w:gridSpan w:val="2"/>
+            <w:shd w:val="clear" w:color="auto" w:fill="auto"/>
+            <w:vAlign w:val="center"/>
+          </w:tcPr>
+          <w:p>
+            <w:pPr>
+              <w:jc w:val="center"/>
+              <w:rPr>
+                <w:rFonts w:ascii="Arial" w:hAnsi="Arial" w:cs="Arial"/>
+                <w:sz w:val="22"/>
+                <w:szCs w:val="22"/>
+                <w:lang w:val="es-ES"/>
+              </w:rPr>
+            </w:pPr>
+            <w:r>
+              <w:rPr>
+                <w:rFonts w:ascii="Arial" w:hAnsi="Arial" w:cs="Arial"/>
+                <w:sz w:val="22"/>
+                <w:szCs w:val="22"/>
+                <w:lang w:val="es-ES"/>
+              </w:rPr>
+              <w:t>2</w:t>
+            </w:r>
+          </w:p>
+        </w:tc>
+        <w:tc>
+          <w:tcPr>
+            <w:tcW w:w="668" w:type="dxa"/>
+            <w:shd w:val="clear" w:color="auto" w:fill="auto"/>
+            <w:vAlign w:val="center"/>
+          </w:tcPr>
+          <w:p>
+            <w:pPr>
+              <w:jc w:val="center"/>
+              <w:rPr>
+                <w:rFonts w:ascii="Arial" w:hAnsi="Arial" w:cs="Arial"/>
+                <w:sz w:val="22"/>
+                <w:szCs w:val="22"/>
+                <w:lang w:val="es-ES"/>
+              </w:rPr>
+            </w:pPr>
+            <w:r>
+              <w:rPr>
+                <w:rFonts w:ascii="Arial" w:hAnsi="Arial" w:cs="Arial"/>
+                <w:sz w:val="22"/>
+                <w:szCs w:val="22"/>
+                <w:lang w:val="es-ES"/>
+              </w:rPr>
+              <w:t>9</w:t>
+            </w:r>
+          </w:p>
+        </w:tc>
+        <w:tc>
+          <w:tcPr>
+            <w:tcW w:w="160" w:type="dxa"/>
+          </w:tcPr>
+          <w:p>
+            <w:pPr>
+              <w:jc w:val="center"/>
+              <w:rPr>
+                <w:rFonts w:ascii="Arial" w:hAnsi="Arial" w:cs="Arial"/>
+                <w:sz w:val="22"/>
+                <w:szCs w:val="22"/>
+              </w:rPr>
+            </w:pPr>
+          </w:p>
+        </w:tc>
+        <w:tc>
+          <w:tcPr>
+            <w:tcW w:w="743" w:type="dxa"/>
+            <w:shd w:val="clear" w:color="auto" w:fill="auto"/>
+            <w:vAlign w:val="center"/>
+          </w:tcPr>
+          <w:p>
+            <w:pPr>
+              <w:jc w:val="center"/>
+              <w:rPr>
+                <w:rFonts w:ascii="Arial" w:hAnsi="Arial" w:cs="Arial"/>
+                <w:sz w:val="22"/>
+                <w:szCs w:val="22"/>
+                <w:lang w:val="es-ES"/>
+              </w:rPr>
+            </w:pPr>
+            <w:r>
+              <w:rPr>
+                <w:rFonts w:ascii="Arial" w:hAnsi="Arial" w:cs="Arial"/>
+                <w:sz w:val="22"/>
+                <w:szCs w:val="22"/>
+                <w:lang w:val="es-ES"/>
+              </w:rPr>
+              <w:t>Medio</w:t>
+            </w:r>
+          </w:p>
+        </w:tc>
+        <w:tc>
+          <w:tcPr>
+            <w:tcW w:w="1159" w:type="dxa"/>
+            <w:shd w:val="clear" w:color="auto" w:fill="auto"/>
+            <w:vAlign w:val="center"/>
+          </w:tcPr>
+          <w:p>
+            <w:pPr>
+              <w:jc w:val="center"/>
+              <w:rPr>
+                <w:rFonts w:ascii="Arial" w:hAnsi="Arial" w:cs="Arial"/>
+                <w:sz w:val="22"/>
+                <w:szCs w:val="22"/>
+                <w:lang w:val="es-ES"/>
+              </w:rPr>
+            </w:pPr>
+            <w:r>
+              <w:rPr>
+                <w:rFonts w:ascii="Arial" w:hAnsi="Arial" w:cs="Arial"/>
+                <w:sz w:val="22"/>
+                <w:szCs w:val="22"/>
+                <w:lang w:val="es-ES"/>
+              </w:rPr>
+              <w:t>No</w:t>
+            </w:r>
+          </w:p>
+        </w:tc>
+      </w:tr>
+      <w:tr>
+        <w:trPr>
+          <w:trHeight w:val="1035"/>
+        </w:trPr>
+        <w:tc>
+          <w:tcPr>
+            <w:tcW w:w="845" w:type="dxa"/>
+            <w:shd w:val="clear" w:color="auto" w:fill="auto"/>
+            <w:vAlign w:val="center"/>
+          </w:tcPr>
+          <w:p>
+            <w:pPr>
+              <w:jc w:val="center"/>
+              <w:rPr>
+                <w:rFonts w:ascii="Arial" w:hAnsi="Arial" w:cs="Arial"/>
+                <w:color w:val="000000"/>
+                <w:sz w:val="22"/>
+                <w:szCs w:val="22"/>
+                <w:lang w:val="es-ES"/>
+              </w:rPr>
+            </w:pPr>
+            <w:r>
+              <w:rPr>
+                <w:rFonts w:ascii="Arial" w:hAnsi="Arial" w:cs="Arial"/>
+                <w:color w:val="000000"/>
+                <w:sz w:val="22"/>
+                <w:szCs w:val="22"/>
+                <w:lang w:val="es-ES"/>
+              </w:rPr>
+              <w:t>N</w:t>
+            </w:r>
+          </w:p>
+        </w:tc>
+        <w:tc>
+          <w:tcPr>
+            <w:tcW w:w="2522" w:type="dxa"/>
+            <w:shd w:val="clear" w:color="auto" w:fill="auto"/>
+            <w:vAlign w:val="center"/>
+          </w:tcPr>
+          <w:p>
+            <w:pPr>
+              <w:jc w:val="both"/>
+              <w:rPr>
+                <w:rFonts w:ascii="Arial" w:hAnsi="Arial" w:cs="Arial"/>
+                <w:sz w:val="22"/>
+                <w:szCs w:val="22"/>
+                <w:lang w:val="es-ES"/>
+              </w:rPr>
+            </w:pPr>
+            <w:proofErr w:type="spellStart"/>
+            <w:r>
+              <w:rPr>
+                <w:rFonts w:ascii="Arial" w:hAnsi="Arial" w:cs="Arial"/>
+                <w:sz w:val="22"/>
+                <w:szCs w:val="22"/>
+                <w:lang w:val="es-ES"/>
+              </w:rPr>
+              <w:t>Bucket</w:t>
+            </w:r>
+            <w:proofErr w:type="spellEnd"/>
+            <w:r>
+              <w:rPr>
+                <w:rFonts w:ascii="Arial" w:hAnsi="Arial" w:cs="Arial"/>
+                <w:sz w:val="22"/>
+                <w:szCs w:val="22"/>
+                <w:lang w:val="es-ES"/>
+              </w:rPr>
+              <w:t xml:space="preserve"> Replica de Base datos</w:t>
+            </w:r>
+          </w:p>
+        </w:tc>
+        <w:tc>
+          <w:tcPr>
+            <w:tcW w:w="1936" w:type="dxa"/>
+            <w:shd w:val="clear" w:color="auto" w:fill="auto"/>
+            <w:vAlign w:val="center"/>
+          </w:tcPr>
+          <w:p>
+            <w:pPr>
+              <w:jc w:val="center"/>
+              <w:rPr>
+                <w:rFonts w:ascii="Arial" w:hAnsi="Arial" w:cs="Arial"/>
+                <w:sz w:val="22"/>
+                <w:szCs w:val="22"/>
+                <w:lang w:val="es-ES"/>
+              </w:rPr>
+            </w:pPr>
+            <w:r>
+              <w:rPr>
+                <w:rFonts w:ascii="Arial" w:hAnsi="Arial" w:cs="Arial"/>
+                <w:sz w:val="22"/>
+                <w:szCs w:val="22"/>
+                <w:lang w:val="es-ES"/>
+              </w:rPr>
+              <w:t>----</w:t>
+            </w:r>
+          </w:p>
+        </w:tc>
+        <w:tc>
+          <w:tcPr>
+            <w:tcW w:w="299" w:type="dxa"/>
+            <w:shd w:val="clear" w:color="auto" w:fill="auto"/>
+            <w:vAlign w:val="center"/>
+          </w:tcPr>
+          <w:p>
+            <w:pPr>
+              <w:jc w:val="center"/>
+              <w:rPr>
+                <w:rFonts w:ascii="Arial" w:hAnsi="Arial" w:cs="Arial"/>
+                <w:sz w:val="22"/>
+                <w:szCs w:val="22"/>
+                <w:lang w:val="es-ES"/>
+              </w:rPr>
+            </w:pPr>
+            <w:r>
+              <w:rPr>
+                <w:rFonts w:ascii="Arial" w:hAnsi="Arial" w:cs="Arial"/>
+                <w:sz w:val="22"/>
+                <w:szCs w:val="22"/>
+                <w:lang w:val="es-ES"/>
+              </w:rPr>
+              <w:t>3</w:t>
+            </w:r>
+          </w:p>
+        </w:tc>
+        <w:tc>
+          <w:tcPr>
+            <w:tcW w:w="263" w:type="dxa"/>
+            <w:shd w:val="clear" w:color="auto" w:fill="auto"/>
+            <w:vAlign w:val="center"/>
+          </w:tcPr>
+          <w:p>
+            <w:pPr>
+              <w:jc w:val="center"/>
+              <w:rPr>
+                <w:rFonts w:ascii="Arial" w:hAnsi="Arial" w:cs="Arial"/>
+                <w:sz w:val="22"/>
+                <w:szCs w:val="22"/>
+                <w:lang w:val="es-ES"/>
+              </w:rPr>
+            </w:pPr>
+            <w:r>
+              <w:rPr>
+                <w:rFonts w:ascii="Arial" w:hAnsi="Arial" w:cs="Arial"/>
+                <w:sz w:val="22"/>
+                <w:szCs w:val="22"/>
+                <w:lang w:val="es-ES"/>
+              </w:rPr>
+              <w:t>5</w:t>
+            </w:r>
+          </w:p>
+        </w:tc>
+        <w:tc>
+          <w:tcPr>
+            <w:tcW w:w="306" w:type="dxa"/>
+            <w:gridSpan w:val="2"/>
+            <w:shd w:val="clear" w:color="auto" w:fill="auto"/>
+            <w:vAlign w:val="center"/>
+          </w:tcPr>
+          <w:p>
+            <w:pPr>
+              <w:jc w:val="center"/>
+              <w:rPr>
+                <w:rFonts w:ascii="Arial" w:hAnsi="Arial" w:cs="Arial"/>
+                <w:sz w:val="22"/>
+                <w:szCs w:val="22"/>
+                <w:lang w:val="es-ES"/>
+              </w:rPr>
+            </w:pPr>
+            <w:r>
+              <w:rPr>
+                <w:rFonts w:ascii="Arial" w:hAnsi="Arial" w:cs="Arial"/>
+                <w:sz w:val="22"/>
+                <w:szCs w:val="22"/>
+                <w:lang w:val="es-ES"/>
+              </w:rPr>
+              <w:t>2</w:t>
+            </w:r>
+          </w:p>
+        </w:tc>
+        <w:tc>
+          <w:tcPr>
+            <w:tcW w:w="668" w:type="dxa"/>
+            <w:shd w:val="clear" w:color="auto" w:fill="auto"/>
+            <w:vAlign w:val="center"/>
+          </w:tcPr>
+          <w:p>
+            <w:pPr>
+              <w:jc w:val="center"/>
+              <w:rPr>
+                <w:rFonts w:ascii="Arial" w:hAnsi="Arial" w:cs="Arial"/>
+                <w:sz w:val="22"/>
+                <w:szCs w:val="22"/>
+                <w:lang w:val="es-ES"/>
+              </w:rPr>
+            </w:pPr>
+            <w:r>
+              <w:rPr>
+                <w:rFonts w:ascii="Arial" w:hAnsi="Arial" w:cs="Arial"/>
+                <w:sz w:val="22"/>
+                <w:szCs w:val="22"/>
+                <w:lang w:val="es-ES"/>
+              </w:rPr>
+              <w:t>10</w:t>
+            </w:r>
+          </w:p>
+        </w:tc>
+        <w:tc>
+          <w:tcPr>
+            <w:tcW w:w="160" w:type="dxa"/>
+          </w:tcPr>
+          <w:p>
+            <w:pPr>
+              <w:jc w:val="center"/>
+              <w:rPr>
+                <w:rFonts w:ascii="Arial" w:hAnsi="Arial" w:cs="Arial"/>
+                <w:sz w:val="22"/>
+                <w:szCs w:val="22"/>
+              </w:rPr>
+            </w:pPr>
+          </w:p>
+        </w:tc>
+        <w:tc>
+          <w:tcPr>
+            <w:tcW w:w="743" w:type="dxa"/>
+            <w:shd w:val="clear" w:color="auto" w:fill="auto"/>
+            <w:vAlign w:val="center"/>
+          </w:tcPr>
+          <w:p>
+            <w:pPr>
+              <w:jc w:val="center"/>
+              <w:rPr>
+                <w:rFonts w:ascii="Arial" w:hAnsi="Arial" w:cs="Arial"/>
+                <w:sz w:val="22"/>
+                <w:szCs w:val="22"/>
+                <w:lang w:val="es-ES"/>
+              </w:rPr>
+            </w:pPr>
+            <w:r>
+              <w:rPr>
+                <w:rFonts w:ascii="Arial" w:hAnsi="Arial" w:cs="Arial"/>
+                <w:sz w:val="22"/>
+                <w:szCs w:val="22"/>
+                <w:lang w:val="es-ES"/>
+              </w:rPr>
+              <w:t>Medio</w:t>
+            </w:r>
+          </w:p>
+        </w:tc>
+        <w:tc>
+          <w:tcPr>
+            <w:tcW w:w="1159" w:type="dxa"/>
+            <w:shd w:val="clear" w:color="auto" w:fill="auto"/>
+            <w:vAlign w:val="center"/>
+          </w:tcPr>
+          <w:p>
+            <w:pPr>
+              <w:jc w:val="center"/>
+              <w:rPr>
+                <w:rFonts w:ascii="Arial" w:hAnsi="Arial" w:cs="Arial"/>
+                <w:sz w:val="22"/>
+                <w:szCs w:val="22"/>
+                <w:lang w:val="es-ES"/>
+              </w:rPr>
+            </w:pPr>
+            <w:r>
+              <w:rPr>
+                <w:rFonts w:ascii="Arial" w:hAnsi="Arial" w:cs="Arial"/>
+                <w:sz w:val="22"/>
+                <w:szCs w:val="22"/>
+                <w:lang w:val="es-ES"/>
+              </w:rPr>
+              <w:t>No</w:t>
+            </w:r>
+          </w:p>
+        </w:tc>
+      </w:tr>
+      <w:tr>
+        <w:trPr>
+          <w:trHeight w:val="1035"/>
+        </w:trPr>
+        <w:tc>
+          <w:tcPr>
+            <w:tcW w:w="845" w:type="dxa"/>
+            <w:shd w:val="clear" w:color="auto" w:fill="auto"/>
+            <w:vAlign w:val="center"/>
+          </w:tcPr>
+          <w:p>
+            <w:pPr>
+              <w:jc w:val="center"/>
+              <w:rPr>
+                <w:rFonts w:ascii="Arial" w:hAnsi="Arial" w:cs="Arial"/>
+                <w:color w:val="000000"/>
+                <w:sz w:val="22"/>
+                <w:szCs w:val="22"/>
+                <w:lang w:val="es-ES"/>
+              </w:rPr>
+            </w:pPr>
+            <w:r>
+              <w:rPr>
+                <w:rFonts w:ascii="Arial" w:hAnsi="Arial" w:cs="Arial"/>
+                <w:color w:val="000000"/>
+                <w:sz w:val="22"/>
+                <w:szCs w:val="22"/>
+                <w:lang w:val="es-ES"/>
+              </w:rPr>
+              <w:t>7</w:t>
+            </w:r>
+          </w:p>
+        </w:tc>
+        <w:tc>
+          <w:tcPr>
+            <w:tcW w:w="2522" w:type="dxa"/>
+            <w:shd w:val="clear" w:color="auto" w:fill="auto"/>
+            <w:vAlign w:val="center"/>
+          </w:tcPr>
+          <w:p>
+            <w:pPr>
+              <w:jc w:val="both"/>
+              <w:rPr>
+                <w:rFonts w:ascii="Arial" w:hAnsi="Arial" w:cs="Arial"/>
+                <w:sz w:val="22"/>
+                <w:szCs w:val="22"/>
+                <w:lang w:val="es-ES"/>
+              </w:rPr>
+            </w:pPr>
+            <w:r>
+              <w:rPr>
+                <w:rFonts w:ascii="Arial" w:hAnsi="Arial" w:cs="Arial"/>
+                <w:sz w:val="22"/>
+                <w:szCs w:val="22"/>
+                <w:lang w:val="es-ES"/>
+              </w:rPr>
+              <w:t>Disco duro de respaldos</w:t>
+            </w:r>
+          </w:p>
+        </w:tc>
+        <w:tc>
+          <w:tcPr>
+            <w:tcW w:w="1936" w:type="dxa"/>
+            <w:shd w:val="clear" w:color="auto" w:fill="auto"/>
+            <w:vAlign w:val="center"/>
+          </w:tcPr>
+          <w:p>
+            <w:pPr>
+              <w:jc w:val="center"/>
+              <w:rPr>
+                <w:rFonts w:ascii="Arial" w:hAnsi="Arial" w:cs="Arial"/>
+                <w:sz w:val="22"/>
+                <w:szCs w:val="22"/>
+                <w:lang w:val="es-ES"/>
+              </w:rPr>
+            </w:pPr>
+            <w:r>
+              <w:rPr>
+                <w:rFonts w:ascii="Arial" w:hAnsi="Arial" w:cs="Arial"/>
+                <w:sz w:val="22"/>
+                <w:szCs w:val="22"/>
+                <w:lang w:val="es-ES"/>
+              </w:rPr>
+              <w:t>Proceso de respaldos</w:t>
+            </w:r>
+          </w:p>
+        </w:tc>
+        <w:tc>
+          <w:tcPr>
+            <w:tcW w:w="299" w:type="dxa"/>
+            <w:shd w:val="clear" w:color="auto" w:fill="auto"/>
+            <w:vAlign w:val="center"/>
+          </w:tcPr>
+          <w:p>
+            <w:pPr>
+              <w:jc w:val="center"/>
+              <w:rPr>
+                <w:rFonts w:ascii="Arial" w:hAnsi="Arial" w:cs="Arial"/>
+                <w:sz w:val="22"/>
+                <w:szCs w:val="22"/>
+                <w:lang w:val="es-ES"/>
+              </w:rPr>
+            </w:pPr>
+            <w:r>
+              <w:rPr>
+                <w:rFonts w:ascii="Arial" w:hAnsi="Arial" w:cs="Arial"/>
+                <w:sz w:val="22"/>
+                <w:szCs w:val="22"/>
+                <w:lang w:val="es-ES"/>
+              </w:rPr>
+              <w:t>2</w:t>
+            </w:r>
+          </w:p>
+        </w:tc>
+        <w:tc>
+          <w:tcPr>
+            <w:tcW w:w="263" w:type="dxa"/>
+            <w:shd w:val="clear" w:color="auto" w:fill="auto"/>
+            <w:vAlign w:val="center"/>
+          </w:tcPr>
+          <w:p>
+            <w:pPr>
+              <w:jc w:val="center"/>
+              <w:rPr>
+                <w:rFonts w:ascii="Arial" w:hAnsi="Arial" w:cs="Arial"/>
+                <w:sz w:val="22"/>
+                <w:szCs w:val="22"/>
+                <w:lang w:val="es-ES"/>
+              </w:rPr>
+            </w:pPr>
+            <w:r>
+              <w:rPr>
+                <w:rFonts w:ascii="Arial" w:hAnsi="Arial" w:cs="Arial"/>
+                <w:sz w:val="22"/>
+                <w:szCs w:val="22"/>
+                <w:lang w:val="es-ES"/>
+              </w:rPr>
+              <w:t>5</w:t>
+            </w:r>
+          </w:p>
+        </w:tc>
+        <w:tc>
+          <w:tcPr>
+            <w:tcW w:w="306" w:type="dxa"/>
+            <w:gridSpan w:val="2"/>
+            <w:shd w:val="clear" w:color="auto" w:fill="auto"/>
+            <w:vAlign w:val="center"/>
+          </w:tcPr>
+          <w:p>
+            <w:pPr>
+              <w:jc w:val="center"/>
+              <w:rPr>
+                <w:rFonts w:ascii="Arial" w:hAnsi="Arial" w:cs="Arial"/>
+                <w:sz w:val="22"/>
+                <w:szCs w:val="22"/>
+                <w:lang w:val="es-ES"/>
+              </w:rPr>
+            </w:pPr>
+            <w:r>
+              <w:rPr>
+                <w:rFonts w:ascii="Arial" w:hAnsi="Arial" w:cs="Arial"/>
+                <w:sz w:val="22"/>
+                <w:szCs w:val="22"/>
+                <w:lang w:val="es-ES"/>
+              </w:rPr>
+              <w:t>2</w:t>
+            </w:r>
+          </w:p>
+        </w:tc>
+        <w:tc>
+          <w:tcPr>
+            <w:tcW w:w="668" w:type="dxa"/>
+            <w:shd w:val="clear" w:color="auto" w:fill="auto"/>
+            <w:vAlign w:val="center"/>
+          </w:tcPr>
+          <w:p>
+            <w:pPr>
+              <w:jc w:val="center"/>
+              <w:rPr>
+                <w:rFonts w:ascii="Arial" w:hAnsi="Arial" w:cs="Arial"/>
+                <w:sz w:val="22"/>
+                <w:szCs w:val="22"/>
+                <w:lang w:val="es-ES"/>
+              </w:rPr>
+            </w:pPr>
+            <w:r>
+              <w:rPr>
+                <w:rFonts w:ascii="Arial" w:hAnsi="Arial" w:cs="Arial"/>
+                <w:sz w:val="22"/>
+                <w:szCs w:val="22"/>
+                <w:lang w:val="es-ES"/>
+              </w:rPr>
+              <w:t>9</w:t>
+            </w:r>
+          </w:p>
+        </w:tc>
+        <w:tc>
+          <w:tcPr>
+            <w:tcW w:w="160" w:type="dxa"/>
+          </w:tcPr>
+          <w:p>
+            <w:pPr>
+              <w:jc w:val="center"/>
+              <w:rPr>
+                <w:rFonts w:ascii="Arial" w:hAnsi="Arial" w:cs="Arial"/>
+                <w:sz w:val="22"/>
+                <w:szCs w:val="22"/>
+              </w:rPr>
+            </w:pPr>
+          </w:p>
+        </w:tc>
+        <w:tc>
+          <w:tcPr>
+            <w:tcW w:w="743" w:type="dxa"/>
+            <w:shd w:val="clear" w:color="auto" w:fill="auto"/>
+            <w:vAlign w:val="center"/>
+          </w:tcPr>
+          <w:p>
+            <w:pPr>
+              <w:jc w:val="center"/>
+              <w:rPr>
+                <w:rFonts w:ascii="Arial" w:hAnsi="Arial" w:cs="Arial"/>
+                <w:sz w:val="22"/>
+                <w:szCs w:val="22"/>
+                <w:lang w:val="es-ES"/>
+              </w:rPr>
+            </w:pPr>
+            <w:r>
+              <w:rPr>
+                <w:rFonts w:ascii="Arial" w:hAnsi="Arial" w:cs="Arial"/>
+                <w:sz w:val="22"/>
+                <w:szCs w:val="22"/>
+                <w:lang w:val="es-ES"/>
+              </w:rPr>
+              <w:t>Medio</w:t>
+            </w:r>
+          </w:p>
+        </w:tc>
+        <w:tc>
+          <w:tcPr>
+            <w:tcW w:w="1159" w:type="dxa"/>
+            <w:shd w:val="clear" w:color="auto" w:fill="auto"/>
+            <w:vAlign w:val="center"/>
+          </w:tcPr>
+          <w:p>
+            <w:pPr>
+              <w:jc w:val="center"/>
+              <w:rPr>
+                <w:rFonts w:ascii="Arial" w:hAnsi="Arial" w:cs="Arial"/>
+                <w:sz w:val="22"/>
+                <w:szCs w:val="22"/>
+                <w:lang w:val="es-ES"/>
+              </w:rPr>
+            </w:pPr>
+            <w:r>
+              <w:rPr>
+                <w:rFonts w:ascii="Arial" w:hAnsi="Arial" w:cs="Arial"/>
+                <w:sz w:val="22"/>
+                <w:szCs w:val="22"/>
+                <w:lang w:val="es-ES"/>
+              </w:rPr>
+              <w:t>No</w:t>
+            </w:r>
+          </w:p>
+        </w:tc>
+      </w:tr>
+      <w:tr>
+        <w:trPr>
+          <w:trHeight w:val="1035"/>
+        </w:trPr>
+        <w:tc>
+          <w:tcPr>
+            <w:tcW w:w="845" w:type="dxa"/>
+            <w:shd w:val="clear" w:color="auto" w:fill="auto"/>
+            <w:vAlign w:val="center"/>
+          </w:tcPr>
+          <w:p>
+            <w:pPr>
+              <w:jc w:val="center"/>
+              <w:rPr>
+                <w:rFonts w:ascii="Arial" w:hAnsi="Arial" w:cs="Arial"/>
+                <w:color w:val="000000"/>
+                <w:sz w:val="22"/>
+                <w:szCs w:val="22"/>
+                <w:lang w:val="es-ES"/>
+              </w:rPr>
+            </w:pPr>
+            <w:r>
+              <w:rPr>
+                <w:rFonts w:ascii="Arial" w:hAnsi="Arial" w:cs="Arial"/>
+                <w:color w:val="000000"/>
+                <w:sz w:val="22"/>
+                <w:szCs w:val="22"/>
+                <w:lang w:val="es-ES"/>
+              </w:rPr>
+              <w:lastRenderedPageBreak/>
+              <w:t>8</w:t>
+            </w:r>
+          </w:p>
+        </w:tc>
+        <w:tc>
+          <w:tcPr>
+            <w:tcW w:w="2522" w:type="dxa"/>
+            <w:shd w:val="clear" w:color="auto" w:fill="auto"/>
+            <w:vAlign w:val="center"/>
+          </w:tcPr>
+          <w:p>
+            <w:pPr>
+              <w:jc w:val="both"/>
+              <w:rPr>
+                <w:rFonts w:ascii="Arial" w:hAnsi="Arial" w:cs="Arial"/>
+                <w:sz w:val="22"/>
+                <w:szCs w:val="22"/>
+                <w:lang w:val="es-ES"/>
+              </w:rPr>
+            </w:pPr>
+            <w:r>
+              <w:rPr>
+                <w:rFonts w:ascii="Arial" w:hAnsi="Arial" w:cs="Arial"/>
+                <w:sz w:val="22"/>
+                <w:szCs w:val="22"/>
+                <w:lang w:val="es-ES"/>
+              </w:rPr>
+              <w:t>Gestor de ambiente de pruebas</w:t>
+            </w:r>
+          </w:p>
+        </w:tc>
+        <w:tc>
+          <w:tcPr>
+            <w:tcW w:w="1936" w:type="dxa"/>
+            <w:shd w:val="clear" w:color="auto" w:fill="auto"/>
+            <w:vAlign w:val="center"/>
+          </w:tcPr>
+          <w:p>
+            <w:pPr>
+              <w:jc w:val="center"/>
+              <w:rPr>
+                <w:rFonts w:ascii="Arial" w:hAnsi="Arial" w:cs="Arial"/>
+                <w:sz w:val="22"/>
+                <w:szCs w:val="22"/>
+                <w:lang w:val="es-ES"/>
+              </w:rPr>
+            </w:pPr>
+          </w:p>
+        </w:tc>
+        <w:tc>
+          <w:tcPr>
+            <w:tcW w:w="299" w:type="dxa"/>
+            <w:shd w:val="clear" w:color="auto" w:fill="auto"/>
+            <w:vAlign w:val="center"/>
+          </w:tcPr>
+          <w:p>
+            <w:pPr>
+              <w:jc w:val="center"/>
+              <w:rPr>
+                <w:rFonts w:ascii="Arial" w:hAnsi="Arial" w:cs="Arial"/>
+                <w:sz w:val="22"/>
+                <w:szCs w:val="22"/>
+                <w:lang w:val="es-ES"/>
+              </w:rPr>
+            </w:pPr>
+            <w:r>
+              <w:rPr>
+                <w:rFonts w:ascii="Arial" w:hAnsi="Arial" w:cs="Arial"/>
+                <w:sz w:val="22"/>
+                <w:szCs w:val="22"/>
+                <w:lang w:val="es-ES"/>
+              </w:rPr>
+              <w:t>3</w:t>
+            </w:r>
+          </w:p>
+        </w:tc>
+        <w:tc>
+          <w:tcPr>
+            <w:tcW w:w="263" w:type="dxa"/>
+            <w:shd w:val="clear" w:color="auto" w:fill="auto"/>
+            <w:vAlign w:val="center"/>
+          </w:tcPr>
+          <w:p>
+            <w:pPr>
+              <w:jc w:val="center"/>
+              <w:rPr>
+                <w:rFonts w:ascii="Arial" w:hAnsi="Arial" w:cs="Arial"/>
+                <w:sz w:val="22"/>
+                <w:szCs w:val="22"/>
+                <w:lang w:val="es-ES"/>
+              </w:rPr>
+            </w:pPr>
+            <w:r>
+              <w:rPr>
+                <w:rFonts w:ascii="Arial" w:hAnsi="Arial" w:cs="Arial"/>
+                <w:sz w:val="22"/>
+                <w:szCs w:val="22"/>
+                <w:lang w:val="es-ES"/>
+              </w:rPr>
+              <w:t>1</w:t>
+            </w:r>
+          </w:p>
+        </w:tc>
+        <w:tc>
+          <w:tcPr>
+            <w:tcW w:w="306" w:type="dxa"/>
+            <w:gridSpan w:val="2"/>
+            <w:shd w:val="clear" w:color="auto" w:fill="auto"/>
+            <w:vAlign w:val="center"/>
+          </w:tcPr>
+          <w:p>
+            <w:pPr>
+              <w:jc w:val="center"/>
+              <w:rPr>
+                <w:rFonts w:ascii="Arial" w:hAnsi="Arial" w:cs="Arial"/>
+                <w:sz w:val="22"/>
+                <w:szCs w:val="22"/>
+                <w:lang w:val="es-ES"/>
+              </w:rPr>
+            </w:pPr>
+            <w:r>
+              <w:rPr>
+                <w:rFonts w:ascii="Arial" w:hAnsi="Arial" w:cs="Arial"/>
+                <w:sz w:val="22"/>
+                <w:szCs w:val="22"/>
+                <w:lang w:val="es-ES"/>
+              </w:rPr>
+              <w:t>1</w:t>
+            </w:r>
+          </w:p>
+        </w:tc>
+        <w:tc>
+          <w:tcPr>
+            <w:tcW w:w="668" w:type="dxa"/>
+            <w:shd w:val="clear" w:color="auto" w:fill="auto"/>
+            <w:vAlign w:val="center"/>
+          </w:tcPr>
+          <w:p>
+            <w:pPr>
+              <w:jc w:val="center"/>
+              <w:rPr>
+                <w:rFonts w:ascii="Arial" w:hAnsi="Arial" w:cs="Arial"/>
+                <w:sz w:val="22"/>
+                <w:szCs w:val="22"/>
+                <w:lang w:val="es-ES"/>
+              </w:rPr>
+            </w:pPr>
+            <w:r>
+              <w:rPr>
+                <w:rFonts w:ascii="Arial" w:hAnsi="Arial" w:cs="Arial"/>
+                <w:sz w:val="22"/>
+                <w:szCs w:val="22"/>
+                <w:lang w:val="es-ES"/>
+              </w:rPr>
+              <w:t>5</w:t>
+            </w:r>
+          </w:p>
+        </w:tc>
+        <w:tc>
+          <w:tcPr>
+            <w:tcW w:w="160" w:type="dxa"/>
+          </w:tcPr>
+          <w:p>
+            <w:pPr>
+              <w:jc w:val="center"/>
+              <w:rPr>
+                <w:rFonts w:ascii="Arial" w:hAnsi="Arial" w:cs="Arial"/>
+                <w:sz w:val="22"/>
+                <w:szCs w:val="22"/>
+              </w:rPr>
+            </w:pPr>
+          </w:p>
+        </w:tc>
+        <w:tc>
+          <w:tcPr>
+            <w:tcW w:w="743" w:type="dxa"/>
+            <w:shd w:val="clear" w:color="auto" w:fill="auto"/>
+            <w:vAlign w:val="center"/>
+          </w:tcPr>
+          <w:p>
+            <w:pPr>
+              <w:jc w:val="center"/>
+              <w:rPr>
+                <w:rFonts w:ascii="Arial" w:hAnsi="Arial" w:cs="Arial"/>
+                <w:sz w:val="22"/>
+                <w:szCs w:val="22"/>
+                <w:lang w:val="es-ES"/>
+              </w:rPr>
+            </w:pPr>
+            <w:r>
+              <w:rPr>
+                <w:rFonts w:ascii="Arial" w:hAnsi="Arial" w:cs="Arial"/>
+                <w:sz w:val="22"/>
+                <w:szCs w:val="22"/>
+                <w:lang w:val="es-ES"/>
+              </w:rPr>
+              <w:t>Bajo</w:t>
+            </w:r>
+          </w:p>
+        </w:tc>
+        <w:tc>
+          <w:tcPr>
+            <w:tcW w:w="1159" w:type="dxa"/>
+            <w:shd w:val="clear" w:color="auto" w:fill="auto"/>
+            <w:vAlign w:val="center"/>
+          </w:tcPr>
+          <w:p>
+            <w:pPr>
+              <w:jc w:val="center"/>
+              <w:rPr>
+                <w:rFonts w:ascii="Arial" w:hAnsi="Arial" w:cs="Arial"/>
+                <w:sz w:val="22"/>
+                <w:szCs w:val="22"/>
+                <w:lang w:val="es-ES"/>
+              </w:rPr>
+            </w:pPr>
+            <w:r>
+              <w:rPr>
+                <w:rFonts w:ascii="Arial" w:hAnsi="Arial" w:cs="Arial"/>
+                <w:sz w:val="22"/>
+                <w:szCs w:val="22"/>
+                <w:lang w:val="es-ES"/>
+              </w:rPr>
+              <w:t>No</w:t>
+            </w:r>
+          </w:p>
+        </w:tc>
+      </w:tr>
+      <w:tr>
+        <w:trPr>
+          <w:trHeight w:val="1035"/>
+        </w:trPr>
+        <w:tc>
+          <w:tcPr>
+            <w:tcW w:w="845" w:type="dxa"/>
+            <w:shd w:val="clear" w:color="auto" w:fill="auto"/>
+            <w:vAlign w:val="center"/>
+          </w:tcPr>
+          <w:p>
+            <w:pPr>
+              <w:jc w:val="center"/>
+              <w:rPr>
+                <w:rFonts w:ascii="Arial" w:hAnsi="Arial" w:cs="Arial"/>
+                <w:color w:val="000000"/>
+                <w:sz w:val="22"/>
+                <w:szCs w:val="22"/>
+                <w:lang w:val="es-ES"/>
+              </w:rPr>
+            </w:pPr>
+            <w:r>
+              <w:rPr>
+                <w:rFonts w:ascii="Arial" w:hAnsi="Arial" w:cs="Arial"/>
+                <w:color w:val="000000"/>
+                <w:sz w:val="22"/>
+                <w:szCs w:val="22"/>
+                <w:lang w:val="es-ES"/>
+              </w:rPr>
+              <w:t>9</w:t>
+            </w:r>
+          </w:p>
+        </w:tc>
+        <w:tc>
+          <w:tcPr>
+            <w:tcW w:w="2522" w:type="dxa"/>
+            <w:shd w:val="clear" w:color="auto" w:fill="auto"/>
+            <w:vAlign w:val="center"/>
+          </w:tcPr>
+          <w:p>
+            <w:pPr>
+              <w:jc w:val="both"/>
+              <w:rPr>
+                <w:rFonts w:ascii="Arial" w:hAnsi="Arial" w:cs="Arial"/>
+                <w:sz w:val="22"/>
+                <w:szCs w:val="22"/>
+                <w:lang w:val="es-ES"/>
+              </w:rPr>
+            </w:pPr>
+            <w:r>
+              <w:rPr>
+                <w:rFonts w:ascii="Arial" w:hAnsi="Arial" w:cs="Arial"/>
+                <w:sz w:val="22"/>
+                <w:szCs w:val="22"/>
+                <w:lang w:val="es-ES"/>
+              </w:rPr>
+              <w:t>App IOS</w:t>
+            </w:r>
+          </w:p>
+        </w:tc>
+        <w:tc>
+          <w:tcPr>
+            <w:tcW w:w="1936" w:type="dxa"/>
+            <w:shd w:val="clear" w:color="auto" w:fill="auto"/>
+            <w:vAlign w:val="center"/>
+          </w:tcPr>
+          <w:p>
+            <w:pPr>
+              <w:jc w:val="center"/>
+              <w:rPr>
+                <w:rFonts w:ascii="Arial" w:hAnsi="Arial" w:cs="Arial"/>
+                <w:sz w:val="22"/>
+                <w:szCs w:val="22"/>
+                <w:lang w:val="es-ES"/>
+              </w:rPr>
+            </w:pPr>
+          </w:p>
+        </w:tc>
+        <w:tc>
+          <w:tcPr>
+            <w:tcW w:w="299" w:type="dxa"/>
+            <w:shd w:val="clear" w:color="auto" w:fill="auto"/>
+            <w:vAlign w:val="center"/>
+          </w:tcPr>
+          <w:p>
+            <w:pPr>
+              <w:jc w:val="center"/>
+              <w:rPr>
+                <w:rFonts w:ascii="Arial" w:hAnsi="Arial" w:cs="Arial"/>
+                <w:sz w:val="22"/>
+                <w:szCs w:val="22"/>
+                <w:lang w:val="es-ES"/>
+              </w:rPr>
+            </w:pPr>
+            <w:r>
+              <w:rPr>
+                <w:rFonts w:ascii="Arial" w:hAnsi="Arial" w:cs="Arial"/>
+                <w:sz w:val="22"/>
+                <w:szCs w:val="22"/>
+                <w:lang w:val="es-ES"/>
+              </w:rPr>
+              <w:t>5</w:t>
+            </w:r>
+          </w:p>
+        </w:tc>
+        <w:tc>
+          <w:tcPr>
+            <w:tcW w:w="263" w:type="dxa"/>
+            <w:shd w:val="clear" w:color="auto" w:fill="auto"/>
+            <w:vAlign w:val="center"/>
+          </w:tcPr>
+          <w:p>
+            <w:pPr>
+              <w:jc w:val="center"/>
+              <w:rPr>
+                <w:rFonts w:ascii="Arial" w:hAnsi="Arial" w:cs="Arial"/>
+                <w:sz w:val="22"/>
+                <w:szCs w:val="22"/>
+                <w:lang w:val="es-ES"/>
+              </w:rPr>
+            </w:pPr>
+            <w:r>
+              <w:rPr>
+                <w:rFonts w:ascii="Arial" w:hAnsi="Arial" w:cs="Arial"/>
+                <w:sz w:val="22"/>
+                <w:szCs w:val="22"/>
+                <w:lang w:val="es-ES"/>
+              </w:rPr>
+              <w:t>5</w:t>
+            </w:r>
+          </w:p>
+        </w:tc>
+        <w:tc>
+          <w:tcPr>
+            <w:tcW w:w="306" w:type="dxa"/>
+            <w:gridSpan w:val="2"/>
+            <w:shd w:val="clear" w:color="auto" w:fill="auto"/>
+            <w:vAlign w:val="center"/>
+          </w:tcPr>
+          <w:p>
+            <w:pPr>
+              <w:jc w:val="center"/>
+              <w:rPr>
+                <w:rFonts w:ascii="Arial" w:hAnsi="Arial" w:cs="Arial"/>
+                <w:sz w:val="22"/>
+                <w:szCs w:val="22"/>
+                <w:lang w:val="es-ES"/>
+              </w:rPr>
+            </w:pPr>
+            <w:r>
+              <w:rPr>
+                <w:rFonts w:ascii="Arial" w:hAnsi="Arial" w:cs="Arial"/>
+                <w:sz w:val="22"/>
+                <w:szCs w:val="22"/>
+                <w:lang w:val="es-ES"/>
+              </w:rPr>
+              <w:t>4</w:t>
+            </w:r>
+          </w:p>
+        </w:tc>
+        <w:tc>
+          <w:tcPr>
+            <w:tcW w:w="668" w:type="dxa"/>
+            <w:shd w:val="clear" w:color="auto" w:fill="auto"/>
+            <w:vAlign w:val="center"/>
+          </w:tcPr>
+          <w:p>
+            <w:pPr>
+              <w:jc w:val="center"/>
+              <w:rPr>
+                <w:rFonts w:ascii="Arial" w:hAnsi="Arial" w:cs="Arial"/>
+                <w:sz w:val="22"/>
+                <w:szCs w:val="22"/>
+                <w:lang w:val="es-ES"/>
+              </w:rPr>
+            </w:pPr>
+            <w:r>
+              <w:rPr>
+                <w:rFonts w:ascii="Arial" w:hAnsi="Arial" w:cs="Arial"/>
+                <w:sz w:val="22"/>
+                <w:szCs w:val="22"/>
+                <w:lang w:val="es-ES"/>
+              </w:rPr>
+              <w:t>14</w:t>
+            </w:r>
+          </w:p>
+        </w:tc>
+        <w:tc>
+          <w:tcPr>
+            <w:tcW w:w="160" w:type="dxa"/>
+          </w:tcPr>
+          <w:p>
+            <w:pPr>
+              <w:jc w:val="center"/>
+              <w:rPr>
+                <w:rFonts w:ascii="Arial" w:hAnsi="Arial" w:cs="Arial"/>
+                <w:sz w:val="22"/>
+                <w:szCs w:val="22"/>
+              </w:rPr>
+            </w:pPr>
+          </w:p>
+        </w:tc>
+        <w:tc>
+          <w:tcPr>
+            <w:tcW w:w="743" w:type="dxa"/>
+            <w:shd w:val="clear" w:color="auto" w:fill="auto"/>
+            <w:vAlign w:val="center"/>
+          </w:tcPr>
+          <w:p>
+            <w:pPr>
+              <w:jc w:val="center"/>
+              <w:rPr>
+                <w:rFonts w:ascii="Arial" w:hAnsi="Arial" w:cs="Arial"/>
+                <w:sz w:val="22"/>
+                <w:szCs w:val="22"/>
+                <w:lang w:val="es-ES"/>
+              </w:rPr>
+            </w:pPr>
+            <w:r>
+              <w:rPr>
+                <w:rFonts w:ascii="Arial" w:hAnsi="Arial" w:cs="Arial"/>
+                <w:sz w:val="22"/>
+                <w:szCs w:val="22"/>
+                <w:lang w:val="es-ES"/>
+              </w:rPr>
+              <w:t>Alto</w:t>
+            </w:r>
+          </w:p>
+        </w:tc>
+        <w:tc>
+          <w:tcPr>
+            <w:tcW w:w="1159" w:type="dxa"/>
+            <w:shd w:val="clear" w:color="auto" w:fill="auto"/>
+            <w:vAlign w:val="center"/>
+          </w:tcPr>
+          <w:p>
+            <w:pPr>
+              <w:jc w:val="center"/>
+              <w:rPr>
+                <w:rFonts w:ascii="Arial" w:hAnsi="Arial" w:cs="Arial"/>
+                <w:sz w:val="22"/>
+                <w:szCs w:val="22"/>
+                <w:lang w:val="es-ES"/>
+              </w:rPr>
+            </w:pPr>
+            <w:r>
+              <w:rPr>
+                <w:rFonts w:ascii="Arial" w:hAnsi="Arial" w:cs="Arial"/>
+                <w:sz w:val="22"/>
+                <w:szCs w:val="22"/>
+                <w:lang w:val="es-ES"/>
+              </w:rPr>
+              <w:t>Si</w:t>
+            </w:r>
           </w:p>
         </w:tc>
       </w:tr>
@@ -3798,12 +5903,7 @@
       </w:pPr>
     </w:p>
     <w:sectPr>
-      <w:headerReference w:type="even" r:id="rId8"/>
-      <w:headerReference w:type="default" r:id="rId9"/>
-      <w:footerReference w:type="even" r:id="rId10"/>
-      <w:footerReference w:type="default" r:id="rId11"/>
-      <w:headerReference w:type="first" r:id="rId12"/>
-      <w:footerReference w:type="first" r:id="rId13"/>
+      <w:headerReference w:type="default" r:id="rId8"/>
       <w:type w:val="continuous"/>
       <w:pgSz w:w="12240" w:h="15840"/>
       <w:pgMar w:top="1417" w:right="1701" w:bottom="1417" w:left="1701" w:header="708" w:footer="708" w:gutter="0"/>
@@ -3833,36 +5933,6 @@
 </w:endnotes>
 </file>
 
-<file path=word/footer1.xml><?xml version="1.0" encoding="utf-8"?>
-<w:ftr xmlns:wpc="http://schemas.microsoft.com/office/word/2010/wordprocessingCanvas" xmlns:cx="http://schemas.microsoft.com/office/drawing/2014/chartex" xmlns:cx1="http://schemas.microsoft.com/office/drawing/2015/9/8/chartex" xmlns:cx2="http://schemas.microsoft.com/office/drawing/2015/10/21/chartex" xmlns:cx3="http://schemas.microsoft.com/office/drawing/2016/5/9/chartex" xmlns:cx4="http://schemas.microsoft.com/office/drawing/2016/5/10/chartex" xmlns:cx5="http://schemas.microsoft.com/office/drawing/2016/5/11/chartex" xmlns:cx6="http://schemas.microsoft.com/office/drawing/2016/5/12/chartex" xmlns:cx7="http://schemas.microsoft.com/office/drawing/2016/5/13/chartex" xmlns:cx8="http://schemas.microsoft.com/office/drawing/2016/5/14/chartex" xmlns:mc="http://schemas.openxmlformats.org/markup-compatibility/2006" xmlns:aink="http://schemas.microsoft.com/office/drawing/2016/ink" xmlns:am3d="http://schemas.microsoft.com/office/drawing/2017/model3d" xmlns:o="urn:schemas-microsoft-com:office:office" xmlns:r="http://schemas.openxmlformats.org/officeDocument/2006/relationships" xmlns:m="http://schemas.openxmlformats.org/officeDocument/2006/math" xmlns:v="urn:schemas-microsoft-com:vml" xmlns:wp14="http://schemas.microsoft.com/office/word/2010/wordprocessingDrawing" xmlns:wp="http://schemas.openxmlformats.org/drawingml/2006/wordprocessingDrawing" xmlns:w10="urn:schemas-microsoft-com:office:word" xmlns:w="http://schemas.openxmlformats.org/wordprocessingml/2006/main" xmlns:w14="http://schemas.microsoft.com/office/word/2010/wordml" xmlns:w15="http://schemas.microsoft.com/office/word/2012/wordml" xmlns:w16cex="http://schemas.microsoft.com/office/word/2018/wordml/cex" xmlns:w16cid="http://schemas.microsoft.com/office/word/2016/wordml/cid" xmlns:w16="http://schemas.microsoft.com/office/word/2018/wordml" xmlns:w16se="http://schemas.microsoft.com/office/word/2015/wordml/symex" xmlns:wpg="http://schemas.microsoft.com/office/word/2010/wordprocessingGroup" xmlns:wpi="http://schemas.microsoft.com/office/word/2010/wordprocessingInk" xmlns:wne="http://schemas.microsoft.com/office/word/2006/wordml" xmlns:wps="http://schemas.microsoft.com/office/word/2010/wordprocessingShape" mc:Ignorable="w14 w15 w16se w16cid w16 w16cex wp14">
-  <w:p>
-    <w:pPr>
-      <w:pStyle w:val="Footer"/>
-    </w:pPr>
-  </w:p>
-</w:ftr>
-</file>
-
-<file path=word/footer2.xml><?xml version="1.0" encoding="utf-8"?>
-<w:ftr xmlns:wpc="http://schemas.microsoft.com/office/word/2010/wordprocessingCanvas" xmlns:cx="http://schemas.microsoft.com/office/drawing/2014/chartex" xmlns:cx1="http://schemas.microsoft.com/office/drawing/2015/9/8/chartex" xmlns:cx2="http://schemas.microsoft.com/office/drawing/2015/10/21/chartex" xmlns:cx3="http://schemas.microsoft.com/office/drawing/2016/5/9/chartex" xmlns:cx4="http://schemas.microsoft.com/office/drawing/2016/5/10/chartex" xmlns:cx5="http://schemas.microsoft.com/office/drawing/2016/5/11/chartex" xmlns:cx6="http://schemas.microsoft.com/office/drawing/2016/5/12/chartex" xmlns:cx7="http://schemas.microsoft.com/office/drawing/2016/5/13/chartex" xmlns:cx8="http://schemas.microsoft.com/office/drawing/2016/5/14/chartex" xmlns:mc="http://schemas.openxmlformats.org/markup-compatibility/2006" xmlns:aink="http://schemas.microsoft.com/office/drawing/2016/ink" xmlns:am3d="http://schemas.microsoft.com/office/drawing/2017/model3d" xmlns:o="urn:schemas-microsoft-com:office:office" xmlns:r="http://schemas.openxmlformats.org/officeDocument/2006/relationships" xmlns:m="http://schemas.openxmlformats.org/officeDocument/2006/math" xmlns:v="urn:schemas-microsoft-com:vml" xmlns:wp14="http://schemas.microsoft.com/office/word/2010/wordprocessingDrawing" xmlns:wp="http://schemas.openxmlformats.org/drawingml/2006/wordprocessingDrawing" xmlns:w10="urn:schemas-microsoft-com:office:word" xmlns:w="http://schemas.openxmlformats.org/wordprocessingml/2006/main" xmlns:w14="http://schemas.microsoft.com/office/word/2010/wordml" xmlns:w15="http://schemas.microsoft.com/office/word/2012/wordml" xmlns:w16cex="http://schemas.microsoft.com/office/word/2018/wordml/cex" xmlns:w16cid="http://schemas.microsoft.com/office/word/2016/wordml/cid" xmlns:w16="http://schemas.microsoft.com/office/word/2018/wordml" xmlns:w16se="http://schemas.microsoft.com/office/word/2015/wordml/symex" xmlns:wpg="http://schemas.microsoft.com/office/word/2010/wordprocessingGroup" xmlns:wpi="http://schemas.microsoft.com/office/word/2010/wordprocessingInk" xmlns:wne="http://schemas.microsoft.com/office/word/2006/wordml" xmlns:wps="http://schemas.microsoft.com/office/word/2010/wordprocessingShape" mc:Ignorable="w14 w15 w16se w16cid w16 w16cex wp14">
-  <w:p>
-    <w:pPr>
-      <w:pStyle w:val="Footer"/>
-    </w:pPr>
-  </w:p>
-</w:ftr>
-</file>
-
-<file path=word/footer3.xml><?xml version="1.0" encoding="utf-8"?>
-<w:ftr xmlns:wpc="http://schemas.microsoft.com/office/word/2010/wordprocessingCanvas" xmlns:cx="http://schemas.microsoft.com/office/drawing/2014/chartex" xmlns:cx1="http://schemas.microsoft.com/office/drawing/2015/9/8/chartex" xmlns:cx2="http://schemas.microsoft.com/office/drawing/2015/10/21/chartex" xmlns:cx3="http://schemas.microsoft.com/office/drawing/2016/5/9/chartex" xmlns:cx4="http://schemas.microsoft.com/office/drawing/2016/5/10/chartex" xmlns:cx5="http://schemas.microsoft.com/office/drawing/2016/5/11/chartex" xmlns:cx6="http://schemas.microsoft.com/office/drawing/2016/5/12/chartex" xmlns:cx7="http://schemas.microsoft.com/office/drawing/2016/5/13/chartex" xmlns:cx8="http://schemas.microsoft.com/office/drawing/2016/5/14/chartex" xmlns:mc="http://schemas.openxmlformats.org/markup-compatibility/2006" xmlns:aink="http://schemas.microsoft.com/office/drawing/2016/ink" xmlns:am3d="http://schemas.microsoft.com/office/drawing/2017/model3d" xmlns:o="urn:schemas-microsoft-com:office:office" xmlns:r="http://schemas.openxmlformats.org/officeDocument/2006/relationships" xmlns:m="http://schemas.openxmlformats.org/officeDocument/2006/math" xmlns:v="urn:schemas-microsoft-com:vml" xmlns:wp14="http://schemas.microsoft.com/office/word/2010/wordprocessingDrawing" xmlns:wp="http://schemas.openxmlformats.org/drawingml/2006/wordprocessingDrawing" xmlns:w10="urn:schemas-microsoft-com:office:word" xmlns:w="http://schemas.openxmlformats.org/wordprocessingml/2006/main" xmlns:w14="http://schemas.microsoft.com/office/word/2010/wordml" xmlns:w15="http://schemas.microsoft.com/office/word/2012/wordml" xmlns:w16cex="http://schemas.microsoft.com/office/word/2018/wordml/cex" xmlns:w16cid="http://schemas.microsoft.com/office/word/2016/wordml/cid" xmlns:w16="http://schemas.microsoft.com/office/word/2018/wordml" xmlns:w16se="http://schemas.microsoft.com/office/word/2015/wordml/symex" xmlns:wpg="http://schemas.microsoft.com/office/word/2010/wordprocessingGroup" xmlns:wpi="http://schemas.microsoft.com/office/word/2010/wordprocessingInk" xmlns:wne="http://schemas.microsoft.com/office/word/2006/wordml" xmlns:wps="http://schemas.microsoft.com/office/word/2010/wordprocessingShape" mc:Ignorable="w14 w15 w16se w16cid w16 w16cex wp14">
-  <w:p>
-    <w:pPr>
-      <w:pStyle w:val="Footer"/>
-    </w:pPr>
-  </w:p>
-</w:ftr>
-</file>
-
 <file path=word/footnotes.xml><?xml version="1.0" encoding="utf-8"?>
 <w:footnotes xmlns:wpc="http://schemas.microsoft.com/office/word/2010/wordprocessingCanvas" xmlns:cx="http://schemas.microsoft.com/office/drawing/2014/chartex" xmlns:cx1="http://schemas.microsoft.com/office/drawing/2015/9/8/chartex" xmlns:cx2="http://schemas.microsoft.com/office/drawing/2015/10/21/chartex" xmlns:cx3="http://schemas.microsoft.com/office/drawing/2016/5/9/chartex" xmlns:cx4="http://schemas.microsoft.com/office/drawing/2016/5/10/chartex" xmlns:cx5="http://schemas.microsoft.com/office/drawing/2016/5/11/chartex" xmlns:cx6="http://schemas.microsoft.com/office/drawing/2016/5/12/chartex" xmlns:cx7="http://schemas.microsoft.com/office/drawing/2016/5/13/chartex" xmlns:cx8="http://schemas.microsoft.com/office/drawing/2016/5/14/chartex" xmlns:mc="http://schemas.openxmlformats.org/markup-compatibility/2006" xmlns:aink="http://schemas.microsoft.com/office/drawing/2016/ink" xmlns:am3d="http://schemas.microsoft.com/office/drawing/2017/model3d" xmlns:o="urn:schemas-microsoft-com:office:office" xmlns:r="http://schemas.openxmlformats.org/officeDocument/2006/relationships" xmlns:m="http://schemas.openxmlformats.org/officeDocument/2006/math" xmlns:v="urn:schemas-microsoft-com:vml" xmlns:wp14="http://schemas.microsoft.com/office/word/2010/wordprocessingDrawing" xmlns:wp="http://schemas.openxmlformats.org/drawingml/2006/wordprocessingDrawing" xmlns:w10="urn:schemas-microsoft-com:office:word" xmlns:w="http://schemas.openxmlformats.org/wordprocessingml/2006/main" xmlns:w14="http://schemas.microsoft.com/office/word/2010/wordml" xmlns:w15="http://schemas.microsoft.com/office/word/2012/wordml" xmlns:w16cex="http://schemas.microsoft.com/office/word/2018/wordml/cex" xmlns:w16cid="http://schemas.microsoft.com/office/word/2016/wordml/cid" xmlns:w16="http://schemas.microsoft.com/office/word/2018/wordml" xmlns:w16se="http://schemas.microsoft.com/office/word/2015/wordml/symex" xmlns:wpg="http://schemas.microsoft.com/office/word/2010/wordprocessingGroup" xmlns:wpi="http://schemas.microsoft.com/office/word/2010/wordprocessingInk" xmlns:wne="http://schemas.microsoft.com/office/word/2006/wordml" xmlns:wps="http://schemas.microsoft.com/office/word/2010/wordprocessingShape" mc:Ignorable="w14 w15 w16se w16cid w16 w16cex wp14">
   <w:footnote w:type="separator" w:id="-1">
@@ -3883,16 +5953,6 @@
 </file>
 
 <file path=word/header1.xml><?xml version="1.0" encoding="utf-8"?>
-<w:hdr xmlns:wpc="http://schemas.microsoft.com/office/word/2010/wordprocessingCanvas" xmlns:cx="http://schemas.microsoft.com/office/drawing/2014/chartex" xmlns:cx1="http://schemas.microsoft.com/office/drawing/2015/9/8/chartex" xmlns:cx2="http://schemas.microsoft.com/office/drawing/2015/10/21/chartex" xmlns:cx3="http://schemas.microsoft.com/office/drawing/2016/5/9/chartex" xmlns:cx4="http://schemas.microsoft.com/office/drawing/2016/5/10/chartex" xmlns:cx5="http://schemas.microsoft.com/office/drawing/2016/5/11/chartex" xmlns:cx6="http://schemas.microsoft.com/office/drawing/2016/5/12/chartex" xmlns:cx7="http://schemas.microsoft.com/office/drawing/2016/5/13/chartex" xmlns:cx8="http://schemas.microsoft.com/office/drawing/2016/5/14/chartex" xmlns:mc="http://schemas.openxmlformats.org/markup-compatibility/2006" xmlns:aink="http://schemas.microsoft.com/office/drawing/2016/ink" xmlns:am3d="http://schemas.microsoft.com/office/drawing/2017/model3d" xmlns:o="urn:schemas-microsoft-com:office:office" xmlns:r="http://schemas.openxmlformats.org/officeDocument/2006/relationships" xmlns:m="http://schemas.openxmlformats.org/officeDocument/2006/math" xmlns:v="urn:schemas-microsoft-com:vml" xmlns:wp14="http://schemas.microsoft.com/office/word/2010/wordprocessingDrawing" xmlns:wp="http://schemas.openxmlformats.org/drawingml/2006/wordprocessingDrawing" xmlns:w10="urn:schemas-microsoft-com:office:word" xmlns:w="http://schemas.openxmlformats.org/wordprocessingml/2006/main" xmlns:w14="http://schemas.microsoft.com/office/word/2010/wordml" xmlns:w15="http://schemas.microsoft.com/office/word/2012/wordml" xmlns:w16cex="http://schemas.microsoft.com/office/word/2018/wordml/cex" xmlns:w16cid="http://schemas.microsoft.com/office/word/2016/wordml/cid" xmlns:w16="http://schemas.microsoft.com/office/word/2018/wordml" xmlns:w16se="http://schemas.microsoft.com/office/word/2015/wordml/symex" xmlns:wpg="http://schemas.microsoft.com/office/word/2010/wordprocessingGroup" xmlns:wpi="http://schemas.microsoft.com/office/word/2010/wordprocessingInk" xmlns:wne="http://schemas.microsoft.com/office/word/2006/wordml" xmlns:wps="http://schemas.microsoft.com/office/word/2010/wordprocessingShape" mc:Ignorable="w14 w15 w16se w16cid w16 w16cex wp14">
-  <w:p>
-    <w:pPr>
-      <w:pStyle w:val="Header"/>
-    </w:pPr>
-  </w:p>
-</w:hdr>
-</file>
-
-<file path=word/header2.xml><?xml version="1.0" encoding="utf-8"?>
 <w:hdr xmlns:wpc="http://schemas.microsoft.com/office/word/2010/wordprocessingCanvas" xmlns:cx="http://schemas.microsoft.com/office/drawing/2014/chartex" xmlns:cx1="http://schemas.microsoft.com/office/drawing/2015/9/8/chartex" xmlns:cx2="http://schemas.microsoft.com/office/drawing/2015/10/21/chartex" xmlns:cx3="http://schemas.microsoft.com/office/drawing/2016/5/9/chartex" xmlns:cx4="http://schemas.microsoft.com/office/drawing/2016/5/10/chartex" xmlns:cx5="http://schemas.microsoft.com/office/drawing/2016/5/11/chartex" xmlns:cx6="http://schemas.microsoft.com/office/drawing/2016/5/12/chartex" xmlns:cx7="http://schemas.microsoft.com/office/drawing/2016/5/13/chartex" xmlns:cx8="http://schemas.microsoft.com/office/drawing/2016/5/14/chartex" xmlns:mc="http://schemas.openxmlformats.org/markup-compatibility/2006" xmlns:aink="http://schemas.microsoft.com/office/drawing/2016/ink" xmlns:am3d="http://schemas.microsoft.com/office/drawing/2017/model3d" xmlns:o="urn:schemas-microsoft-com:office:office" xmlns:r="http://schemas.openxmlformats.org/officeDocument/2006/relationships" xmlns:m="http://schemas.openxmlformats.org/officeDocument/2006/math" xmlns:v="urn:schemas-microsoft-com:vml" xmlns:wp14="http://schemas.microsoft.com/office/word/2010/wordprocessingDrawing" xmlns:wp="http://schemas.openxmlformats.org/drawingml/2006/wordprocessingDrawing" xmlns:w10="urn:schemas-microsoft-com:office:word" xmlns:w="http://schemas.openxmlformats.org/wordprocessingml/2006/main" xmlns:w14="http://schemas.microsoft.com/office/word/2010/wordml" xmlns:w15="http://schemas.microsoft.com/office/word/2012/wordml" xmlns:w16cex="http://schemas.microsoft.com/office/word/2018/wordml/cex" xmlns:w16cid="http://schemas.microsoft.com/office/word/2016/wordml/cid" xmlns:w16="http://schemas.microsoft.com/office/word/2018/wordml" xmlns:w16se="http://schemas.microsoft.com/office/word/2015/wordml/symex" xmlns:wpg="http://schemas.microsoft.com/office/word/2010/wordprocessingGroup" xmlns:wpi="http://schemas.microsoft.com/office/word/2010/wordprocessingInk" xmlns:wne="http://schemas.microsoft.com/office/word/2006/wordml" xmlns:wps="http://schemas.microsoft.com/office/word/2010/wordprocessingShape" mc:Ignorable="w14 w15 w16se w16cid w16 w16cex wp14">
   <w:tbl>
     <w:tblPr>
@@ -4042,7 +6102,16 @@
               <w:noProof/>
               <w:lang w:val="es-ES"/>
             </w:rPr>
-            <w:t>TI-#</w:t>
+            <w:t>TI-</w:t>
+          </w:r>
+          <w:r>
+            <w:rPr>
+              <w:rFonts w:ascii="Arial Narrow" w:hAnsi="Arial Narrow" w:cs="Arial"/>
+              <w:b/>
+              <w:noProof/>
+              <w:lang w:val="es-ES"/>
+            </w:rPr>
+            <w:t>00</w:t>
           </w:r>
         </w:p>
       </w:tc>
@@ -4371,16 +6440,6 @@
       </w:tc>
     </w:tr>
   </w:tbl>
-  <w:p>
-    <w:pPr>
-      <w:pStyle w:val="Header"/>
-    </w:pPr>
-  </w:p>
-</w:hdr>
-</file>
-
-<file path=word/header3.xml><?xml version="1.0" encoding="utf-8"?>
-<w:hdr xmlns:wpc="http://schemas.microsoft.com/office/word/2010/wordprocessingCanvas" xmlns:cx="http://schemas.microsoft.com/office/drawing/2014/chartex" xmlns:cx1="http://schemas.microsoft.com/office/drawing/2015/9/8/chartex" xmlns:cx2="http://schemas.microsoft.com/office/drawing/2015/10/21/chartex" xmlns:cx3="http://schemas.microsoft.com/office/drawing/2016/5/9/chartex" xmlns:cx4="http://schemas.microsoft.com/office/drawing/2016/5/10/chartex" xmlns:cx5="http://schemas.microsoft.com/office/drawing/2016/5/11/chartex" xmlns:cx6="http://schemas.microsoft.com/office/drawing/2016/5/12/chartex" xmlns:cx7="http://schemas.microsoft.com/office/drawing/2016/5/13/chartex" xmlns:cx8="http://schemas.microsoft.com/office/drawing/2016/5/14/chartex" xmlns:mc="http://schemas.openxmlformats.org/markup-compatibility/2006" xmlns:aink="http://schemas.microsoft.com/office/drawing/2016/ink" xmlns:am3d="http://schemas.microsoft.com/office/drawing/2017/model3d" xmlns:o="urn:schemas-microsoft-com:office:office" xmlns:r="http://schemas.openxmlformats.org/officeDocument/2006/relationships" xmlns:m="http://schemas.openxmlformats.org/officeDocument/2006/math" xmlns:v="urn:schemas-microsoft-com:vml" xmlns:wp14="http://schemas.microsoft.com/office/word/2010/wordprocessingDrawing" xmlns:wp="http://schemas.openxmlformats.org/drawingml/2006/wordprocessingDrawing" xmlns:w10="urn:schemas-microsoft-com:office:word" xmlns:w="http://schemas.openxmlformats.org/wordprocessingml/2006/main" xmlns:w14="http://schemas.microsoft.com/office/word/2010/wordml" xmlns:w15="http://schemas.microsoft.com/office/word/2012/wordml" xmlns:w16cex="http://schemas.microsoft.com/office/word/2018/wordml/cex" xmlns:w16cid="http://schemas.microsoft.com/office/word/2016/wordml/cid" xmlns:w16="http://schemas.microsoft.com/office/word/2018/wordml" xmlns:w16se="http://schemas.microsoft.com/office/word/2015/wordml/symex" xmlns:wpg="http://schemas.microsoft.com/office/word/2010/wordprocessingGroup" xmlns:wpi="http://schemas.microsoft.com/office/word/2010/wordprocessingInk" xmlns:wne="http://schemas.microsoft.com/office/word/2006/wordml" xmlns:wps="http://schemas.microsoft.com/office/word/2010/wordprocessingShape" mc:Ignorable="w14 w15 w16se w16cid w16 w16cex wp14">
   <w:p>
     <w:pPr>
       <w:pStyle w:val="Header"/>

</xml_diff>